<commit_message>
Præsentation + rapport opdateret
</commit_message>
<xml_diff>
--- a/F17-I4SWD-AfsluttendeOpgaveGruppe02-Mediator-rapport.docx
+++ b/F17-I4SWD-AfsluttendeOpgaveGruppe02-Mediator-rapport.docx
@@ -2,66 +2,1228 @@
 <file path=word/document.xml><?xml version="1.0" encoding="utf-8"?>
 <w:document xmlns:wpc="http://schemas.microsoft.com/office/word/2010/wordprocessingCanvas" xmlns:mc="http://schemas.openxmlformats.org/markup-compatibility/2006" xmlns:o="urn:schemas-microsoft-com:office:office" xmlns:r="http://schemas.openxmlformats.org/officeDocument/2006/relationships" xmlns:m="http://schemas.openxmlformats.org/officeDocument/2006/math" xmlns:v="urn:schemas-microsoft-com:vml" xmlns:wp14="http://schemas.microsoft.com/office/word/2010/wordprocessingDrawing" xmlns:wp="http://schemas.openxmlformats.org/drawingml/2006/wordprocessingDrawing" xmlns:w10="urn:schemas-microsoft-com:office:word" xmlns:w="http://schemas.openxmlformats.org/wordprocessingml/2006/main" xmlns:w14="http://schemas.microsoft.com/office/word/2010/wordml" xmlns:w15="http://schemas.microsoft.com/office/word/2012/wordml" xmlns:wpg="http://schemas.microsoft.com/office/word/2010/wordprocessingGroup" xmlns:wpi="http://schemas.microsoft.com/office/word/2010/wordprocessingInk" xmlns:wne="http://schemas.microsoft.com/office/word/2006/wordml" xmlns:wps="http://schemas.microsoft.com/office/word/2010/wordprocessingShape" mc:Ignorable="w14 w15 wp14">
   <w:body>
-    <w:p>
-      <w:r>
-        <w:t xml:space="preserve">a. Beskrive det valgte pattern – formål, type, struktur, dynamik, konsekvenser, </w:t>
-      </w:r>
-      <w:proofErr w:type="spellStart"/>
-      <w:r>
-        <w:t>etc</w:t>
-      </w:r>
-      <w:proofErr w:type="spellEnd"/>
-    </w:p>
-    <w:p>
-      <w:r>
-        <w:t>b. I forbindelse med punkt a. bruge relevante og korrekte UML diagrammer, f.eks. klasse- eller</w:t>
-      </w:r>
-    </w:p>
-    <w:p>
-      <w:proofErr w:type="gramStart"/>
-      <w:r>
-        <w:t>sekvensdiagrammer</w:t>
-      </w:r>
-      <w:proofErr w:type="gramEnd"/>
-    </w:p>
-    <w:p>
-      <w:r>
-        <w:t>c. Sammenligne det valgte pattern med andre, tilsvarende patterns. Disse må gerne have været</w:t>
-      </w:r>
-    </w:p>
-    <w:p>
-      <w:proofErr w:type="gramStart"/>
-      <w:r>
-        <w:t>behandlet</w:t>
-      </w:r>
-      <w:proofErr w:type="gramEnd"/>
-      <w:r>
-        <w:t xml:space="preserve"> i undervisningen.</w:t>
-      </w:r>
-    </w:p>
-    <w:p>
-      <w:r>
-        <w:t>d. Eksemplificere det valgte pattern med 1 eller flere implementeringer i C#.</w:t>
-      </w:r>
-    </w:p>
-    <w:p>
-      <w:r>
-        <w:t>e. Konkludere på undersøgelsen – hvornår giver det bedst mening at anvende det valgte pattern, og i</w:t>
-      </w:r>
-    </w:p>
-    <w:p>
-      <w:proofErr w:type="gramStart"/>
-      <w:r>
-        <w:t>hvilke</w:t>
-      </w:r>
-      <w:proofErr w:type="gramEnd"/>
-      <w:r>
-        <w:t>(n) situation(er) giver det ingen mening?</w:t>
-      </w:r>
-      <w:bookmarkStart w:id="0" w:name="_GoBack"/>
+    <w:p/>
+    <w:p/>
+    <w:p/>
+    <w:p/>
+    <w:p/>
+    <w:p>
+      <w:pPr>
+        <w:rPr>
+          <w:b/>
+          <w:sz w:val="50"/>
+          <w:szCs w:val="50"/>
+        </w:rPr>
+      </w:pPr>
+      <w:r>
+        <w:rPr>
+          <w:b/>
+          <w:sz w:val="50"/>
+          <w:szCs w:val="50"/>
+        </w:rPr>
+        <w:t>Mediator Pattern</w:t>
+      </w:r>
+    </w:p>
+    <w:p>
+      <w:pPr>
+        <w:rPr>
+          <w:sz w:val="30"/>
+          <w:szCs w:val="30"/>
+        </w:rPr>
+      </w:pPr>
+      <w:r>
+        <w:rPr>
+          <w:sz w:val="30"/>
+          <w:szCs w:val="30"/>
+        </w:rPr>
+        <w:t>I4SWD-01</w:t>
+      </w:r>
+    </w:p>
+    <w:p>
+      <w:pPr>
+        <w:rPr>
+          <w:sz w:val="30"/>
+          <w:szCs w:val="30"/>
+        </w:rPr>
+      </w:pPr>
+    </w:p>
+    <w:p>
+      <w:pPr>
+        <w:rPr>
+          <w:sz w:val="30"/>
+          <w:szCs w:val="30"/>
+        </w:rPr>
+      </w:pPr>
+    </w:p>
+    <w:p>
+      <w:pPr>
+        <w:rPr>
+          <w:sz w:val="30"/>
+          <w:szCs w:val="30"/>
+        </w:rPr>
+      </w:pPr>
+    </w:p>
+    <w:p>
+      <w:pPr>
+        <w:rPr>
+          <w:sz w:val="30"/>
+          <w:szCs w:val="30"/>
+        </w:rPr>
+      </w:pPr>
+    </w:p>
+    <w:p>
+      <w:pPr>
+        <w:rPr>
+          <w:sz w:val="30"/>
+          <w:szCs w:val="30"/>
+        </w:rPr>
+      </w:pPr>
+    </w:p>
+    <w:p>
+      <w:pPr>
+        <w:rPr>
+          <w:sz w:val="30"/>
+          <w:szCs w:val="30"/>
+        </w:rPr>
+      </w:pPr>
+    </w:p>
+    <w:p>
+      <w:pPr>
+        <w:rPr>
+          <w:sz w:val="30"/>
+          <w:szCs w:val="30"/>
+        </w:rPr>
+      </w:pPr>
+    </w:p>
+    <w:p>
+      <w:pPr>
+        <w:rPr>
+          <w:sz w:val="30"/>
+          <w:szCs w:val="30"/>
+        </w:rPr>
+      </w:pPr>
+    </w:p>
+    <w:p>
+      <w:pPr>
+        <w:rPr>
+          <w:sz w:val="30"/>
+          <w:szCs w:val="30"/>
+        </w:rPr>
+      </w:pPr>
+    </w:p>
+    <w:p>
+      <w:pPr>
+        <w:rPr>
+          <w:sz w:val="30"/>
+          <w:szCs w:val="30"/>
+        </w:rPr>
+      </w:pPr>
+    </w:p>
+    <w:p>
+      <w:pPr>
+        <w:rPr>
+          <w:sz w:val="30"/>
+          <w:szCs w:val="30"/>
+        </w:rPr>
+      </w:pPr>
+    </w:p>
+    <w:p>
+      <w:pPr>
+        <w:rPr>
+          <w:b/>
+          <w:sz w:val="30"/>
+          <w:szCs w:val="30"/>
+        </w:rPr>
+      </w:pPr>
+      <w:r>
+        <w:rPr>
+          <w:b/>
+          <w:sz w:val="30"/>
+          <w:szCs w:val="30"/>
+        </w:rPr>
+        <w:t>Gruppe 02</w:t>
+      </w:r>
+    </w:p>
+    <w:p>
+      <w:pPr>
+        <w:rPr>
+          <w:sz w:val="28"/>
+          <w:szCs w:val="28"/>
+        </w:rPr>
+      </w:pPr>
+      <w:r>
+        <w:rPr>
+          <w:sz w:val="28"/>
+          <w:szCs w:val="28"/>
+        </w:rPr>
+        <w:t>201404118</w:t>
+      </w:r>
+      <w:r>
+        <w:rPr>
+          <w:sz w:val="28"/>
+          <w:szCs w:val="28"/>
+        </w:rPr>
+        <w:tab/>
+      </w:r>
+      <w:r>
+        <w:rPr>
+          <w:sz w:val="28"/>
+          <w:szCs w:val="28"/>
+        </w:rPr>
+        <w:tab/>
+        <w:t>Anders W. Birkelund</w:t>
+      </w:r>
+    </w:p>
+    <w:p>
+      <w:pPr>
+        <w:rPr>
+          <w:sz w:val="28"/>
+          <w:szCs w:val="28"/>
+        </w:rPr>
+      </w:pPr>
+      <w:r>
+        <w:rPr>
+          <w:sz w:val="28"/>
+          <w:szCs w:val="28"/>
+        </w:rPr>
+        <w:t>201271001</w:t>
+      </w:r>
+      <w:r>
+        <w:rPr>
+          <w:sz w:val="28"/>
+          <w:szCs w:val="28"/>
+        </w:rPr>
+        <w:tab/>
+      </w:r>
+      <w:r>
+        <w:rPr>
+          <w:sz w:val="28"/>
+          <w:szCs w:val="28"/>
+        </w:rPr>
+        <w:tab/>
+        <w:t>Rune Rask</w:t>
+      </w:r>
+    </w:p>
+    <w:p>
+      <w:pPr>
+        <w:rPr>
+          <w:sz w:val="28"/>
+          <w:szCs w:val="28"/>
+          <w:lang w:val="en-US"/>
+        </w:rPr>
+      </w:pPr>
+      <w:r>
+        <w:rPr>
+          <w:sz w:val="28"/>
+          <w:szCs w:val="28"/>
+          <w:lang w:val="en-US"/>
+        </w:rPr>
+        <w:t xml:space="preserve">201405166 </w:t>
+      </w:r>
+      <w:r>
+        <w:rPr>
+          <w:sz w:val="28"/>
+          <w:szCs w:val="28"/>
+          <w:lang w:val="en-US"/>
+        </w:rPr>
+        <w:tab/>
+        <w:t>Jonas R. Hartogsohn</w:t>
+      </w:r>
+    </w:p>
+    <w:p>
+      <w:pPr>
+        <w:rPr>
+          <w:sz w:val="30"/>
+          <w:szCs w:val="30"/>
+        </w:rPr>
+      </w:pPr>
+    </w:p>
+    <w:p>
+      <w:pPr>
+        <w:tabs>
+          <w:tab w:val="left" w:pos="1980"/>
+        </w:tabs>
+        <w:rPr>
+          <w:sz w:val="30"/>
+          <w:szCs w:val="30"/>
+        </w:rPr>
+      </w:pPr>
+      <w:r>
+        <w:rPr>
+          <w:sz w:val="30"/>
+          <w:szCs w:val="30"/>
+        </w:rPr>
+        <w:tab/>
+      </w:r>
+    </w:p>
+    <w:sdt>
+      <w:sdtPr>
+        <w:id w:val="1682466390"/>
+        <w:docPartObj>
+          <w:docPartGallery w:val="Table of Contents"/>
+          <w:docPartUnique/>
+        </w:docPartObj>
+      </w:sdtPr>
+      <w:sdtEndPr>
+        <w:rPr>
+          <w:rFonts w:asciiTheme="minorHAnsi" w:eastAsiaTheme="minorHAnsi" w:hAnsiTheme="minorHAnsi" w:cstheme="minorBidi"/>
+          <w:b/>
+          <w:bCs/>
+          <w:color w:val="auto"/>
+          <w:sz w:val="22"/>
+          <w:szCs w:val="22"/>
+          <w:lang w:eastAsia="en-US"/>
+        </w:rPr>
+      </w:sdtEndPr>
+      <w:sdtContent>
+        <w:p>
+          <w:pPr>
+            <w:pStyle w:val="Overskrift"/>
+          </w:pPr>
+          <w:r>
+            <w:t>Indhold</w:t>
+          </w:r>
+        </w:p>
+        <w:p>
+          <w:pPr>
+            <w:pStyle w:val="Indholdsfortegnelse1"/>
+            <w:tabs>
+              <w:tab w:val="right" w:leader="dot" w:pos="9628"/>
+            </w:tabs>
+            <w:rPr>
+              <w:noProof/>
+            </w:rPr>
+          </w:pPr>
+          <w:r>
+            <w:fldChar w:fldCharType="begin"/>
+          </w:r>
+          <w:r>
+            <w:instrText xml:space="preserve"> TOC \o "1-3" \h \z \u </w:instrText>
+          </w:r>
+          <w:r>
+            <w:fldChar w:fldCharType="separate"/>
+          </w:r>
+          <w:hyperlink w:anchor="_Toc482177835" w:history="1">
+            <w:r>
+              <w:rPr>
+                <w:rStyle w:val="Hyperlink"/>
+                <w:noProof/>
+              </w:rPr>
+              <w:t>Introduktion</w:t>
+            </w:r>
+            <w:r>
+              <w:rPr>
+                <w:noProof/>
+                <w:webHidden/>
+              </w:rPr>
+              <w:tab/>
+            </w:r>
+            <w:r>
+              <w:rPr>
+                <w:noProof/>
+                <w:webHidden/>
+              </w:rPr>
+              <w:fldChar w:fldCharType="begin"/>
+            </w:r>
+            <w:r>
+              <w:rPr>
+                <w:noProof/>
+                <w:webHidden/>
+              </w:rPr>
+              <w:instrText xml:space="preserve"> PAGEREF _Toc482177835 \h </w:instrText>
+            </w:r>
+            <w:r>
+              <w:rPr>
+                <w:noProof/>
+                <w:webHidden/>
+              </w:rPr>
+            </w:r>
+            <w:r>
+              <w:rPr>
+                <w:noProof/>
+                <w:webHidden/>
+              </w:rPr>
+              <w:fldChar w:fldCharType="separate"/>
+            </w:r>
+            <w:r>
+              <w:rPr>
+                <w:noProof/>
+                <w:webHidden/>
+              </w:rPr>
+              <w:t>3</w:t>
+            </w:r>
+            <w:r>
+              <w:rPr>
+                <w:noProof/>
+                <w:webHidden/>
+              </w:rPr>
+              <w:fldChar w:fldCharType="end"/>
+            </w:r>
+          </w:hyperlink>
+        </w:p>
+        <w:p>
+          <w:pPr>
+            <w:pStyle w:val="Indholdsfortegnelse2"/>
+            <w:tabs>
+              <w:tab w:val="right" w:leader="dot" w:pos="9628"/>
+            </w:tabs>
+            <w:rPr>
+              <w:noProof/>
+            </w:rPr>
+          </w:pPr>
+          <w:hyperlink w:anchor="_Toc482177836" w:history="1">
+            <w:r>
+              <w:rPr>
+                <w:rStyle w:val="Hyperlink"/>
+                <w:noProof/>
+              </w:rPr>
+              <w:t>Formål</w:t>
+            </w:r>
+            <w:r>
+              <w:rPr>
+                <w:noProof/>
+                <w:webHidden/>
+              </w:rPr>
+              <w:tab/>
+            </w:r>
+            <w:r>
+              <w:rPr>
+                <w:noProof/>
+                <w:webHidden/>
+              </w:rPr>
+              <w:fldChar w:fldCharType="begin"/>
+            </w:r>
+            <w:r>
+              <w:rPr>
+                <w:noProof/>
+                <w:webHidden/>
+              </w:rPr>
+              <w:instrText xml:space="preserve"> PAGEREF _Toc482177836 \h </w:instrText>
+            </w:r>
+            <w:r>
+              <w:rPr>
+                <w:noProof/>
+                <w:webHidden/>
+              </w:rPr>
+            </w:r>
+            <w:r>
+              <w:rPr>
+                <w:noProof/>
+                <w:webHidden/>
+              </w:rPr>
+              <w:fldChar w:fldCharType="separate"/>
+            </w:r>
+            <w:r>
+              <w:rPr>
+                <w:noProof/>
+                <w:webHidden/>
+              </w:rPr>
+              <w:t>3</w:t>
+            </w:r>
+            <w:r>
+              <w:rPr>
+                <w:noProof/>
+                <w:webHidden/>
+              </w:rPr>
+              <w:fldChar w:fldCharType="end"/>
+            </w:r>
+          </w:hyperlink>
+        </w:p>
+        <w:p>
+          <w:pPr>
+            <w:pStyle w:val="Indholdsfortegnelse2"/>
+            <w:tabs>
+              <w:tab w:val="right" w:leader="dot" w:pos="9628"/>
+            </w:tabs>
+            <w:rPr>
+              <w:noProof/>
+            </w:rPr>
+          </w:pPr>
+          <w:hyperlink w:anchor="_Toc482177837" w:history="1">
+            <w:r>
+              <w:rPr>
+                <w:rStyle w:val="Hyperlink"/>
+                <w:noProof/>
+              </w:rPr>
+              <w:t>Type</w:t>
+            </w:r>
+            <w:r>
+              <w:rPr>
+                <w:noProof/>
+                <w:webHidden/>
+              </w:rPr>
+              <w:tab/>
+            </w:r>
+            <w:r>
+              <w:rPr>
+                <w:noProof/>
+                <w:webHidden/>
+              </w:rPr>
+              <w:fldChar w:fldCharType="begin"/>
+            </w:r>
+            <w:r>
+              <w:rPr>
+                <w:noProof/>
+                <w:webHidden/>
+              </w:rPr>
+              <w:instrText xml:space="preserve"> PAGEREF _Toc482177837 \h </w:instrText>
+            </w:r>
+            <w:r>
+              <w:rPr>
+                <w:noProof/>
+                <w:webHidden/>
+              </w:rPr>
+            </w:r>
+            <w:r>
+              <w:rPr>
+                <w:noProof/>
+                <w:webHidden/>
+              </w:rPr>
+              <w:fldChar w:fldCharType="separate"/>
+            </w:r>
+            <w:r>
+              <w:rPr>
+                <w:noProof/>
+                <w:webHidden/>
+              </w:rPr>
+              <w:t>3</w:t>
+            </w:r>
+            <w:r>
+              <w:rPr>
+                <w:noProof/>
+                <w:webHidden/>
+              </w:rPr>
+              <w:fldChar w:fldCharType="end"/>
+            </w:r>
+          </w:hyperlink>
+        </w:p>
+        <w:p>
+          <w:pPr>
+            <w:pStyle w:val="Indholdsfortegnelse2"/>
+            <w:tabs>
+              <w:tab w:val="right" w:leader="dot" w:pos="9628"/>
+            </w:tabs>
+            <w:rPr>
+              <w:noProof/>
+            </w:rPr>
+          </w:pPr>
+          <w:hyperlink w:anchor="_Toc482177838" w:history="1">
+            <w:r>
+              <w:rPr>
+                <w:rStyle w:val="Hyperlink"/>
+                <w:noProof/>
+              </w:rPr>
+              <w:t>Struktur</w:t>
+            </w:r>
+            <w:r>
+              <w:rPr>
+                <w:noProof/>
+                <w:webHidden/>
+              </w:rPr>
+              <w:tab/>
+            </w:r>
+            <w:r>
+              <w:rPr>
+                <w:noProof/>
+                <w:webHidden/>
+              </w:rPr>
+              <w:fldChar w:fldCharType="begin"/>
+            </w:r>
+            <w:r>
+              <w:rPr>
+                <w:noProof/>
+                <w:webHidden/>
+              </w:rPr>
+              <w:instrText xml:space="preserve"> PAGEREF _Toc482177838 \h </w:instrText>
+            </w:r>
+            <w:r>
+              <w:rPr>
+                <w:noProof/>
+                <w:webHidden/>
+              </w:rPr>
+            </w:r>
+            <w:r>
+              <w:rPr>
+                <w:noProof/>
+                <w:webHidden/>
+              </w:rPr>
+              <w:fldChar w:fldCharType="separate"/>
+            </w:r>
+            <w:r>
+              <w:rPr>
+                <w:noProof/>
+                <w:webHidden/>
+              </w:rPr>
+              <w:t>3</w:t>
+            </w:r>
+            <w:r>
+              <w:rPr>
+                <w:noProof/>
+                <w:webHidden/>
+              </w:rPr>
+              <w:fldChar w:fldCharType="end"/>
+            </w:r>
+          </w:hyperlink>
+        </w:p>
+        <w:p>
+          <w:pPr>
+            <w:pStyle w:val="Indholdsfortegnelse2"/>
+            <w:tabs>
+              <w:tab w:val="right" w:leader="dot" w:pos="9628"/>
+            </w:tabs>
+            <w:rPr>
+              <w:noProof/>
+            </w:rPr>
+          </w:pPr>
+          <w:hyperlink w:anchor="_Toc482177839" w:history="1">
+            <w:r>
+              <w:rPr>
+                <w:rStyle w:val="Hyperlink"/>
+                <w:noProof/>
+              </w:rPr>
+              <w:t>Dynamik</w:t>
+            </w:r>
+            <w:r>
+              <w:rPr>
+                <w:noProof/>
+                <w:webHidden/>
+              </w:rPr>
+              <w:tab/>
+            </w:r>
+            <w:r>
+              <w:rPr>
+                <w:noProof/>
+                <w:webHidden/>
+              </w:rPr>
+              <w:fldChar w:fldCharType="begin"/>
+            </w:r>
+            <w:r>
+              <w:rPr>
+                <w:noProof/>
+                <w:webHidden/>
+              </w:rPr>
+              <w:instrText xml:space="preserve"> PAGEREF _Toc482177839 \h </w:instrText>
+            </w:r>
+            <w:r>
+              <w:rPr>
+                <w:noProof/>
+                <w:webHidden/>
+              </w:rPr>
+            </w:r>
+            <w:r>
+              <w:rPr>
+                <w:noProof/>
+                <w:webHidden/>
+              </w:rPr>
+              <w:fldChar w:fldCharType="separate"/>
+            </w:r>
+            <w:r>
+              <w:rPr>
+                <w:noProof/>
+                <w:webHidden/>
+              </w:rPr>
+              <w:t>3</w:t>
+            </w:r>
+            <w:r>
+              <w:rPr>
+                <w:noProof/>
+                <w:webHidden/>
+              </w:rPr>
+              <w:fldChar w:fldCharType="end"/>
+            </w:r>
+          </w:hyperlink>
+        </w:p>
+        <w:p>
+          <w:pPr>
+            <w:pStyle w:val="Indholdsfortegnelse2"/>
+            <w:tabs>
+              <w:tab w:val="right" w:leader="dot" w:pos="9628"/>
+            </w:tabs>
+            <w:rPr>
+              <w:noProof/>
+            </w:rPr>
+          </w:pPr>
+          <w:hyperlink w:anchor="_Toc482177840" w:history="1">
+            <w:r>
+              <w:rPr>
+                <w:rStyle w:val="Hyperlink"/>
+                <w:noProof/>
+              </w:rPr>
+              <w:t>Konsekvenser</w:t>
+            </w:r>
+            <w:r>
+              <w:rPr>
+                <w:noProof/>
+                <w:webHidden/>
+              </w:rPr>
+              <w:tab/>
+            </w:r>
+            <w:r>
+              <w:rPr>
+                <w:noProof/>
+                <w:webHidden/>
+              </w:rPr>
+              <w:fldChar w:fldCharType="begin"/>
+            </w:r>
+            <w:r>
+              <w:rPr>
+                <w:noProof/>
+                <w:webHidden/>
+              </w:rPr>
+              <w:instrText xml:space="preserve"> PAGEREF _Toc482177840 \h </w:instrText>
+            </w:r>
+            <w:r>
+              <w:rPr>
+                <w:noProof/>
+                <w:webHidden/>
+              </w:rPr>
+            </w:r>
+            <w:r>
+              <w:rPr>
+                <w:noProof/>
+                <w:webHidden/>
+              </w:rPr>
+              <w:fldChar w:fldCharType="separate"/>
+            </w:r>
+            <w:r>
+              <w:rPr>
+                <w:noProof/>
+                <w:webHidden/>
+              </w:rPr>
+              <w:t>3</w:t>
+            </w:r>
+            <w:r>
+              <w:rPr>
+                <w:noProof/>
+                <w:webHidden/>
+              </w:rPr>
+              <w:fldChar w:fldCharType="end"/>
+            </w:r>
+          </w:hyperlink>
+        </w:p>
+        <w:p>
+          <w:pPr>
+            <w:pStyle w:val="Indholdsfortegnelse1"/>
+            <w:tabs>
+              <w:tab w:val="right" w:leader="dot" w:pos="9628"/>
+            </w:tabs>
+            <w:rPr>
+              <w:noProof/>
+            </w:rPr>
+          </w:pPr>
+          <w:hyperlink w:anchor="_Toc482177841" w:history="1">
+            <w:r>
+              <w:rPr>
+                <w:rStyle w:val="Hyperlink"/>
+                <w:noProof/>
+              </w:rPr>
+              <w:t>Sammenligning</w:t>
+            </w:r>
+            <w:r>
+              <w:rPr>
+                <w:noProof/>
+                <w:webHidden/>
+              </w:rPr>
+              <w:tab/>
+            </w:r>
+            <w:r>
+              <w:rPr>
+                <w:noProof/>
+                <w:webHidden/>
+              </w:rPr>
+              <w:fldChar w:fldCharType="begin"/>
+            </w:r>
+            <w:r>
+              <w:rPr>
+                <w:noProof/>
+                <w:webHidden/>
+              </w:rPr>
+              <w:instrText xml:space="preserve"> PAGEREF _Toc482177841 \h </w:instrText>
+            </w:r>
+            <w:r>
+              <w:rPr>
+                <w:noProof/>
+                <w:webHidden/>
+              </w:rPr>
+            </w:r>
+            <w:r>
+              <w:rPr>
+                <w:noProof/>
+                <w:webHidden/>
+              </w:rPr>
+              <w:fldChar w:fldCharType="separate"/>
+            </w:r>
+            <w:r>
+              <w:rPr>
+                <w:noProof/>
+                <w:webHidden/>
+              </w:rPr>
+              <w:t>3</w:t>
+            </w:r>
+            <w:r>
+              <w:rPr>
+                <w:noProof/>
+                <w:webHidden/>
+              </w:rPr>
+              <w:fldChar w:fldCharType="end"/>
+            </w:r>
+          </w:hyperlink>
+        </w:p>
+        <w:p>
+          <w:pPr>
+            <w:pStyle w:val="Indholdsfortegnelse2"/>
+            <w:tabs>
+              <w:tab w:val="right" w:leader="dot" w:pos="9628"/>
+            </w:tabs>
+            <w:rPr>
+              <w:noProof/>
+            </w:rPr>
+          </w:pPr>
+          <w:hyperlink w:anchor="_Toc482177842" w:history="1">
+            <w:r>
+              <w:rPr>
+                <w:rStyle w:val="Hyperlink"/>
+                <w:noProof/>
+              </w:rPr>
+              <w:t>Observer</w:t>
+            </w:r>
+            <w:r>
+              <w:rPr>
+                <w:noProof/>
+                <w:webHidden/>
+              </w:rPr>
+              <w:tab/>
+            </w:r>
+            <w:r>
+              <w:rPr>
+                <w:noProof/>
+                <w:webHidden/>
+              </w:rPr>
+              <w:fldChar w:fldCharType="begin"/>
+            </w:r>
+            <w:r>
+              <w:rPr>
+                <w:noProof/>
+                <w:webHidden/>
+              </w:rPr>
+              <w:instrText xml:space="preserve"> PAGEREF _Toc482177842 \h </w:instrText>
+            </w:r>
+            <w:r>
+              <w:rPr>
+                <w:noProof/>
+                <w:webHidden/>
+              </w:rPr>
+            </w:r>
+            <w:r>
+              <w:rPr>
+                <w:noProof/>
+                <w:webHidden/>
+              </w:rPr>
+              <w:fldChar w:fldCharType="separate"/>
+            </w:r>
+            <w:r>
+              <w:rPr>
+                <w:noProof/>
+                <w:webHidden/>
+              </w:rPr>
+              <w:t>3</w:t>
+            </w:r>
+            <w:r>
+              <w:rPr>
+                <w:noProof/>
+                <w:webHidden/>
+              </w:rPr>
+              <w:fldChar w:fldCharType="end"/>
+            </w:r>
+          </w:hyperlink>
+        </w:p>
+        <w:p>
+          <w:pPr>
+            <w:pStyle w:val="Indholdsfortegnelse1"/>
+            <w:tabs>
+              <w:tab w:val="right" w:leader="dot" w:pos="9628"/>
+            </w:tabs>
+            <w:rPr>
+              <w:noProof/>
+            </w:rPr>
+          </w:pPr>
+          <w:hyperlink w:anchor="_Toc482177843" w:history="1">
+            <w:r>
+              <w:rPr>
+                <w:rStyle w:val="Hyperlink"/>
+                <w:noProof/>
+              </w:rPr>
+              <w:t>Implementering</w:t>
+            </w:r>
+            <w:r>
+              <w:rPr>
+                <w:noProof/>
+                <w:webHidden/>
+              </w:rPr>
+              <w:tab/>
+            </w:r>
+            <w:r>
+              <w:rPr>
+                <w:noProof/>
+                <w:webHidden/>
+              </w:rPr>
+              <w:fldChar w:fldCharType="begin"/>
+            </w:r>
+            <w:r>
+              <w:rPr>
+                <w:noProof/>
+                <w:webHidden/>
+              </w:rPr>
+              <w:instrText xml:space="preserve"> PAGEREF _Toc482177843 \h </w:instrText>
+            </w:r>
+            <w:r>
+              <w:rPr>
+                <w:noProof/>
+                <w:webHidden/>
+              </w:rPr>
+            </w:r>
+            <w:r>
+              <w:rPr>
+                <w:noProof/>
+                <w:webHidden/>
+              </w:rPr>
+              <w:fldChar w:fldCharType="separate"/>
+            </w:r>
+            <w:r>
+              <w:rPr>
+                <w:noProof/>
+                <w:webHidden/>
+              </w:rPr>
+              <w:t>3</w:t>
+            </w:r>
+            <w:r>
+              <w:rPr>
+                <w:noProof/>
+                <w:webHidden/>
+              </w:rPr>
+              <w:fldChar w:fldCharType="end"/>
+            </w:r>
+          </w:hyperlink>
+        </w:p>
+        <w:p>
+          <w:pPr>
+            <w:pStyle w:val="Indholdsfortegnelse1"/>
+            <w:tabs>
+              <w:tab w:val="right" w:leader="dot" w:pos="9628"/>
+            </w:tabs>
+            <w:rPr>
+              <w:noProof/>
+            </w:rPr>
+          </w:pPr>
+          <w:hyperlink w:anchor="_Toc482177844" w:history="1">
+            <w:r>
+              <w:rPr>
+                <w:rStyle w:val="Hyperlink"/>
+                <w:noProof/>
+              </w:rPr>
+              <w:t>Konklusion</w:t>
+            </w:r>
+            <w:r>
+              <w:rPr>
+                <w:noProof/>
+                <w:webHidden/>
+              </w:rPr>
+              <w:tab/>
+            </w:r>
+            <w:r>
+              <w:rPr>
+                <w:noProof/>
+                <w:webHidden/>
+              </w:rPr>
+              <w:fldChar w:fldCharType="begin"/>
+            </w:r>
+            <w:r>
+              <w:rPr>
+                <w:noProof/>
+                <w:webHidden/>
+              </w:rPr>
+              <w:instrText xml:space="preserve"> PAGEREF _Toc482177844 \h </w:instrText>
+            </w:r>
+            <w:r>
+              <w:rPr>
+                <w:noProof/>
+                <w:webHidden/>
+              </w:rPr>
+            </w:r>
+            <w:r>
+              <w:rPr>
+                <w:noProof/>
+                <w:webHidden/>
+              </w:rPr>
+              <w:fldChar w:fldCharType="separate"/>
+            </w:r>
+            <w:r>
+              <w:rPr>
+                <w:noProof/>
+                <w:webHidden/>
+              </w:rPr>
+              <w:t>3</w:t>
+            </w:r>
+            <w:r>
+              <w:rPr>
+                <w:noProof/>
+                <w:webHidden/>
+              </w:rPr>
+              <w:fldChar w:fldCharType="end"/>
+            </w:r>
+          </w:hyperlink>
+        </w:p>
+        <w:p>
+          <w:r>
+            <w:rPr>
+              <w:b/>
+              <w:bCs/>
+            </w:rPr>
+            <w:fldChar w:fldCharType="end"/>
+          </w:r>
+        </w:p>
+      </w:sdtContent>
+    </w:sdt>
+    <w:p>
+      <w:r>
+        <w:br w:type="page"/>
+      </w:r>
+    </w:p>
+    <w:p>
+      <w:pPr>
+        <w:pStyle w:val="Overskrift1"/>
+      </w:pPr>
+      <w:bookmarkStart w:id="0" w:name="_Toc482177835"/>
+      <w:r>
+        <w:lastRenderedPageBreak/>
+        <w:t>Introduktion</w:t>
+      </w:r>
       <w:bookmarkEnd w:id="0"/>
     </w:p>
+    <w:p>
+      <w:pPr>
+        <w:pStyle w:val="Overskrift2"/>
+      </w:pPr>
+      <w:bookmarkStart w:id="1" w:name="_Toc482177836"/>
+      <w:r>
+        <w:t>Formål</w:t>
+      </w:r>
+      <w:bookmarkEnd w:id="1"/>
+    </w:p>
+    <w:p>
+      <w:r>
+        <w:t xml:space="preserve">Mediator-mønstret benyttes til at </w:t>
+      </w:r>
+      <w:r>
+        <w:t xml:space="preserve">nedsætte koblingen i et system, hvor mange komponenter </w:t>
+      </w:r>
+      <w:r>
+        <w:t xml:space="preserve">skal kommunikere </w:t>
+      </w:r>
+      <w:r>
+        <w:t>med</w:t>
+      </w:r>
+      <w:r>
+        <w:t xml:space="preserve"> hinanden på forskellige vis. </w:t>
+      </w:r>
+      <w:r>
+        <w:t xml:space="preserve">I det givne system ville koblingen forhøjes </w:t>
+      </w:r>
+      <w:r>
+        <w:t xml:space="preserve">markant </w:t>
+      </w:r>
+      <w:r>
+        <w:t>ved tilføjelse af flere komponenter</w:t>
+      </w:r>
+      <w:r>
+        <w:t>, og derved bliver systemet u</w:t>
+      </w:r>
+      <w:r>
+        <w:t xml:space="preserve">troligt svært at vedligeholde. </w:t>
+      </w:r>
+      <w:r>
+        <w:t>Et</w:t>
+      </w:r>
+      <w:r>
+        <w:t xml:space="preserve"> sådan</w:t>
+      </w:r>
+      <w:r>
+        <w:t>t</w:t>
+      </w:r>
+      <w:r>
+        <w:t xml:space="preserve"> kompleks</w:t>
+      </w:r>
+      <w:r>
+        <w:t>t</w:t>
+      </w:r>
+      <w:r>
+        <w:t xml:space="preserve"> kommunikation</w:t>
+      </w:r>
+      <w:r>
+        <w:t>snetværk</w:t>
+      </w:r>
+      <w:r>
+        <w:t xml:space="preserve"> forsimples ved at </w:t>
+      </w:r>
+      <w:r>
+        <w:t xml:space="preserve">introducere mønstret, </w:t>
+      </w:r>
+      <w:r>
+        <w:t xml:space="preserve">hvor al kommunikation foregår </w:t>
+      </w:r>
+      <w:r>
+        <w:t>via e</w:t>
+      </w:r>
+      <w:r>
+        <w:t>t</w:t>
+      </w:r>
+      <w:r>
+        <w:t xml:space="preserve"> Mediator-</w:t>
+      </w:r>
+      <w:r>
+        <w:t>objekt</w:t>
+      </w:r>
+      <w:r>
+        <w:t xml:space="preserve">, </w:t>
+      </w:r>
+      <w:r>
+        <w:t xml:space="preserve">der står for at facilitere </w:t>
+      </w:r>
+      <w:r>
+        <w:t>kommunikationen</w:t>
+      </w:r>
+      <w:r>
+        <w:t xml:space="preserve"> mellem komponenterne.</w:t>
+      </w:r>
+      <w:r>
+        <w:rPr>
+          <w:rStyle w:val="Fodnotehenvisning"/>
+        </w:rPr>
+        <w:footnoteReference w:id="1"/>
+      </w:r>
+      <w:r>
+        <w:t xml:space="preserve"> </w:t>
+      </w:r>
+    </w:p>
+    <w:p/>
+    <w:p>
+      <w:pPr>
+        <w:pStyle w:val="Overskrift2"/>
+      </w:pPr>
+      <w:bookmarkStart w:id="2" w:name="_Toc482177837"/>
+      <w:r>
+        <w:t>Type</w:t>
+      </w:r>
+      <w:bookmarkEnd w:id="2"/>
+    </w:p>
+    <w:p>
+      <w:r>
+        <w:t xml:space="preserve">Mediator-mønstret er et behavioral pattern. </w:t>
+      </w:r>
+      <w:bookmarkStart w:id="3" w:name="_GoBack"/>
+      <w:bookmarkEnd w:id="3"/>
+    </w:p>
+    <w:p>
+      <w:pPr>
+        <w:pStyle w:val="Overskrift2"/>
+      </w:pPr>
+      <w:bookmarkStart w:id="4" w:name="_Toc482177838"/>
+      <w:r>
+        <w:t>Struktur</w:t>
+      </w:r>
+      <w:bookmarkEnd w:id="4"/>
+    </w:p>
+    <w:p>
+      <w:pPr>
+        <w:pStyle w:val="Overskrift2"/>
+      </w:pPr>
+      <w:bookmarkStart w:id="5" w:name="_Toc482177839"/>
+      <w:r>
+        <w:t>Dynamik</w:t>
+      </w:r>
+      <w:bookmarkEnd w:id="5"/>
+    </w:p>
+    <w:p>
+      <w:pPr>
+        <w:pStyle w:val="Overskrift2"/>
+      </w:pPr>
+      <w:bookmarkStart w:id="6" w:name="_Toc482177840"/>
+      <w:r>
+        <w:t>Konsekvenser</w:t>
+      </w:r>
+      <w:bookmarkEnd w:id="6"/>
+    </w:p>
+    <w:p>
+      <w:pPr>
+        <w:pStyle w:val="Overskrift1"/>
+      </w:pPr>
+    </w:p>
+    <w:p>
+      <w:pPr>
+        <w:pStyle w:val="Overskrift1"/>
+      </w:pPr>
+      <w:bookmarkStart w:id="7" w:name="_Toc482177841"/>
+      <w:r>
+        <w:t>Sammenligning</w:t>
+      </w:r>
+      <w:bookmarkEnd w:id="7"/>
+    </w:p>
+    <w:p>
+      <w:pPr>
+        <w:pStyle w:val="Overskrift2"/>
+      </w:pPr>
+      <w:bookmarkStart w:id="8" w:name="_Toc482177842"/>
+      <w:r>
+        <w:t>Observer</w:t>
+      </w:r>
+      <w:bookmarkEnd w:id="8"/>
+    </w:p>
+    <w:p>
+      <w:pPr>
+        <w:pStyle w:val="Overskrift1"/>
+      </w:pPr>
+    </w:p>
+    <w:p>
+      <w:pPr>
+        <w:pStyle w:val="Overskrift1"/>
+      </w:pPr>
+      <w:bookmarkStart w:id="9" w:name="_Toc482177843"/>
+      <w:r>
+        <w:t>Implementering</w:t>
+      </w:r>
+      <w:bookmarkEnd w:id="9"/>
+    </w:p>
+    <w:p>
+      <w:pPr>
+        <w:pStyle w:val="Overskrift1"/>
+      </w:pPr>
+    </w:p>
+    <w:p>
+      <w:pPr>
+        <w:pStyle w:val="Overskrift1"/>
+      </w:pPr>
+      <w:bookmarkStart w:id="10" w:name="_Toc482177844"/>
+      <w:r>
+        <w:t>Konklusion</w:t>
+      </w:r>
+      <w:bookmarkEnd w:id="10"/>
+      <w:r>
+        <w:br w:type="page"/>
+      </w:r>
+    </w:p>
+    <w:p>
+      <w:pPr>
+        <w:tabs>
+          <w:tab w:val="left" w:pos="1980"/>
+        </w:tabs>
+        <w:rPr>
+          <w:sz w:val="30"/>
+          <w:szCs w:val="30"/>
+        </w:rPr>
+      </w:pPr>
+    </w:p>
     <w:sectPr>
+      <w:headerReference w:type="default" r:id="rId7"/>
       <w:pgSz w:w="11906" w:h="16838"/>
       <w:pgMar w:top="1701" w:right="1134" w:bottom="1701" w:left="1134" w:header="708" w:footer="708" w:gutter="0"/>
       <w:cols w:space="708"/>
@@ -69,6 +1231,99 @@
     </w:sectPr>
   </w:body>
 </w:document>
+</file>
+
+<file path=word/endnotes.xml><?xml version="1.0" encoding="utf-8"?>
+<w:endnotes xmlns:wpc="http://schemas.microsoft.com/office/word/2010/wordprocessingCanvas" xmlns:mc="http://schemas.openxmlformats.org/markup-compatibility/2006" xmlns:o="urn:schemas-microsoft-com:office:office" xmlns:r="http://schemas.openxmlformats.org/officeDocument/2006/relationships" xmlns:m="http://schemas.openxmlformats.org/officeDocument/2006/math" xmlns:v="urn:schemas-microsoft-com:vml" xmlns:wp14="http://schemas.microsoft.com/office/word/2010/wordprocessingDrawing" xmlns:wp="http://schemas.openxmlformats.org/drawingml/2006/wordprocessingDrawing" xmlns:w10="urn:schemas-microsoft-com:office:word" xmlns:w="http://schemas.openxmlformats.org/wordprocessingml/2006/main" xmlns:w14="http://schemas.microsoft.com/office/word/2010/wordml" xmlns:w15="http://schemas.microsoft.com/office/word/2012/wordml" xmlns:wpg="http://schemas.microsoft.com/office/word/2010/wordprocessingGroup" xmlns:wpi="http://schemas.microsoft.com/office/word/2010/wordprocessingInk" xmlns:wne="http://schemas.microsoft.com/office/word/2006/wordml" xmlns:wps="http://schemas.microsoft.com/office/word/2010/wordprocessingShape" mc:Ignorable="w14 w15 wp14">
+  <w:endnote w:type="separator" w:id="-1">
+    <w:p>
+      <w:pPr>
+        <w:spacing w:after="0" w:line="240" w:lineRule="auto"/>
+      </w:pPr>
+      <w:r>
+        <w:separator/>
+      </w:r>
+    </w:p>
+  </w:endnote>
+  <w:endnote w:type="continuationSeparator" w:id="0">
+    <w:p>
+      <w:pPr>
+        <w:spacing w:after="0" w:line="240" w:lineRule="auto"/>
+      </w:pPr>
+      <w:r>
+        <w:continuationSeparator/>
+      </w:r>
+    </w:p>
+  </w:endnote>
+</w:endnotes>
+</file>
+
+<file path=word/footnotes.xml><?xml version="1.0" encoding="utf-8"?>
+<w:footnotes xmlns:wpc="http://schemas.microsoft.com/office/word/2010/wordprocessingCanvas" xmlns:mc="http://schemas.openxmlformats.org/markup-compatibility/2006" xmlns:o="urn:schemas-microsoft-com:office:office" xmlns:r="http://schemas.openxmlformats.org/officeDocument/2006/relationships" xmlns:m="http://schemas.openxmlformats.org/officeDocument/2006/math" xmlns:v="urn:schemas-microsoft-com:vml" xmlns:wp14="http://schemas.microsoft.com/office/word/2010/wordprocessingDrawing" xmlns:wp="http://schemas.openxmlformats.org/drawingml/2006/wordprocessingDrawing" xmlns:w10="urn:schemas-microsoft-com:office:word" xmlns:w="http://schemas.openxmlformats.org/wordprocessingml/2006/main" xmlns:w14="http://schemas.microsoft.com/office/word/2010/wordml" xmlns:w15="http://schemas.microsoft.com/office/word/2012/wordml" xmlns:wpg="http://schemas.microsoft.com/office/word/2010/wordprocessingGroup" xmlns:wpi="http://schemas.microsoft.com/office/word/2010/wordprocessingInk" xmlns:wne="http://schemas.microsoft.com/office/word/2006/wordml" xmlns:wps="http://schemas.microsoft.com/office/word/2010/wordprocessingShape" mc:Ignorable="w14 w15 wp14">
+  <w:footnote w:type="separator" w:id="-1">
+    <w:p>
+      <w:pPr>
+        <w:spacing w:after="0" w:line="240" w:lineRule="auto"/>
+      </w:pPr>
+      <w:r>
+        <w:separator/>
+      </w:r>
+    </w:p>
+  </w:footnote>
+  <w:footnote w:type="continuationSeparator" w:id="0">
+    <w:p>
+      <w:pPr>
+        <w:spacing w:after="0" w:line="240" w:lineRule="auto"/>
+      </w:pPr>
+      <w:r>
+        <w:continuationSeparator/>
+      </w:r>
+    </w:p>
+  </w:footnote>
+  <w:footnote w:id="1">
+    <w:p>
+      <w:pPr>
+        <w:pStyle w:val="Fodnotetekst"/>
+      </w:pPr>
+      <w:r>
+        <w:rPr>
+          <w:rStyle w:val="Fodnotehenvisning"/>
+        </w:rPr>
+        <w:footnoteRef/>
+      </w:r>
+      <w:r>
+        <w:t xml:space="preserve"> </w:t>
+      </w:r>
+      <w:r>
+        <w:t>http://www.codeproject.com/Articles/186187/Mediator-Design-Pattern</w:t>
+      </w:r>
+    </w:p>
+  </w:footnote>
+</w:footnotes>
+</file>
+
+<file path=word/header1.xml><?xml version="1.0" encoding="utf-8"?>
+<w:hdr xmlns:wpc="http://schemas.microsoft.com/office/word/2010/wordprocessingCanvas" xmlns:mc="http://schemas.openxmlformats.org/markup-compatibility/2006" xmlns:o="urn:schemas-microsoft-com:office:office" xmlns:r="http://schemas.openxmlformats.org/officeDocument/2006/relationships" xmlns:m="http://schemas.openxmlformats.org/officeDocument/2006/math" xmlns:v="urn:schemas-microsoft-com:vml" xmlns:wp14="http://schemas.microsoft.com/office/word/2010/wordprocessingDrawing" xmlns:wp="http://schemas.openxmlformats.org/drawingml/2006/wordprocessingDrawing" xmlns:w10="urn:schemas-microsoft-com:office:word" xmlns:w="http://schemas.openxmlformats.org/wordprocessingml/2006/main" xmlns:w14="http://schemas.microsoft.com/office/word/2010/wordml" xmlns:w15="http://schemas.microsoft.com/office/word/2012/wordml" xmlns:wpg="http://schemas.microsoft.com/office/word/2010/wordprocessingGroup" xmlns:wpi="http://schemas.microsoft.com/office/word/2010/wordprocessingInk" xmlns:wne="http://schemas.microsoft.com/office/word/2006/wordml" xmlns:wps="http://schemas.microsoft.com/office/word/2010/wordprocessingShape" mc:Ignorable="w14 w15 wp14">
+  <w:p>
+    <w:pPr>
+      <w:pStyle w:val="Sidehoved"/>
+    </w:pPr>
+    <w:r>
+      <w:t>I4SWD-01</w:t>
+    </w:r>
+    <w:r>
+      <w:tab/>
+      <w:t>Gruppe</w:t>
+    </w:r>
+    <w:r>
+      <w:t xml:space="preserve"> 02 – Mediator</w:t>
+    </w:r>
+    <w:r>
+      <w:tab/>
+      <w:t>14/5-17</w:t>
+    </w:r>
+  </w:p>
+</w:hdr>
 </file>
 
 <file path=word/styles.xml><?xml version="1.0" encoding="utf-8"?>
@@ -465,6 +1720,49 @@
     <w:name w:val="Normal"/>
     <w:qFormat/>
   </w:style>
+  <w:style w:type="paragraph" w:styleId="Overskrift1">
+    <w:name w:val="heading 1"/>
+    <w:basedOn w:val="Normal"/>
+    <w:next w:val="Normal"/>
+    <w:link w:val="Overskrift1Tegn"/>
+    <w:uiPriority w:val="9"/>
+    <w:qFormat/>
+    <w:rsid w:val="00774680"/>
+    <w:pPr>
+      <w:keepNext/>
+      <w:keepLines/>
+      <w:spacing w:before="240" w:after="0"/>
+      <w:outlineLvl w:val="0"/>
+    </w:pPr>
+    <w:rPr>
+      <w:rFonts w:asciiTheme="majorHAnsi" w:eastAsiaTheme="majorEastAsia" w:hAnsiTheme="majorHAnsi" w:cstheme="majorBidi"/>
+      <w:color w:val="2E74B5" w:themeColor="accent1" w:themeShade="BF"/>
+      <w:sz w:val="32"/>
+      <w:szCs w:val="32"/>
+    </w:rPr>
+  </w:style>
+  <w:style w:type="paragraph" w:styleId="Overskrift2">
+    <w:name w:val="heading 2"/>
+    <w:basedOn w:val="Normal"/>
+    <w:next w:val="Normal"/>
+    <w:link w:val="Overskrift2Tegn"/>
+    <w:uiPriority w:val="9"/>
+    <w:unhideWhenUsed/>
+    <w:qFormat/>
+    <w:rsid w:val="00300BC9"/>
+    <w:pPr>
+      <w:keepNext/>
+      <w:keepLines/>
+      <w:spacing w:before="40" w:after="0"/>
+      <w:outlineLvl w:val="1"/>
+    </w:pPr>
+    <w:rPr>
+      <w:rFonts w:asciiTheme="majorHAnsi" w:eastAsiaTheme="majorEastAsia" w:hAnsiTheme="majorHAnsi" w:cstheme="majorBidi"/>
+      <w:color w:val="2E74B5" w:themeColor="accent1" w:themeShade="BF"/>
+      <w:sz w:val="26"/>
+      <w:szCs w:val="26"/>
+    </w:rPr>
+  </w:style>
   <w:style w:type="character" w:default="1" w:styleId="Standardskrifttypeiafsnit">
     <w:name w:val="Default Paragraph Font"/>
     <w:uiPriority w:val="1"/>
@@ -491,6 +1789,205 @@
     <w:uiPriority w:val="99"/>
     <w:semiHidden/>
     <w:unhideWhenUsed/>
+  </w:style>
+  <w:style w:type="paragraph" w:styleId="Sidehoved">
+    <w:name w:val="header"/>
+    <w:basedOn w:val="Normal"/>
+    <w:link w:val="SidehovedTegn"/>
+    <w:uiPriority w:val="99"/>
+    <w:unhideWhenUsed/>
+    <w:rsid w:val="00EA3461"/>
+    <w:pPr>
+      <w:tabs>
+        <w:tab w:val="center" w:pos="4819"/>
+        <w:tab w:val="right" w:pos="9638"/>
+      </w:tabs>
+      <w:spacing w:after="0" w:line="240" w:lineRule="auto"/>
+    </w:pPr>
+  </w:style>
+  <w:style w:type="character" w:customStyle="1" w:styleId="SidehovedTegn">
+    <w:name w:val="Sidehoved Tegn"/>
+    <w:basedOn w:val="Standardskrifttypeiafsnit"/>
+    <w:link w:val="Sidehoved"/>
+    <w:uiPriority w:val="99"/>
+    <w:rsid w:val="00EA3461"/>
+  </w:style>
+  <w:style w:type="paragraph" w:styleId="Sidefod">
+    <w:name w:val="footer"/>
+    <w:basedOn w:val="Normal"/>
+    <w:link w:val="SidefodTegn"/>
+    <w:uiPriority w:val="99"/>
+    <w:unhideWhenUsed/>
+    <w:rsid w:val="00EA3461"/>
+    <w:pPr>
+      <w:tabs>
+        <w:tab w:val="center" w:pos="4819"/>
+        <w:tab w:val="right" w:pos="9638"/>
+      </w:tabs>
+      <w:spacing w:after="0" w:line="240" w:lineRule="auto"/>
+    </w:pPr>
+  </w:style>
+  <w:style w:type="character" w:customStyle="1" w:styleId="SidefodTegn">
+    <w:name w:val="Sidefod Tegn"/>
+    <w:basedOn w:val="Standardskrifttypeiafsnit"/>
+    <w:link w:val="Sidefod"/>
+    <w:uiPriority w:val="99"/>
+    <w:rsid w:val="00EA3461"/>
+  </w:style>
+  <w:style w:type="character" w:customStyle="1" w:styleId="Overskrift1Tegn">
+    <w:name w:val="Overskrift 1 Tegn"/>
+    <w:basedOn w:val="Standardskrifttypeiafsnit"/>
+    <w:link w:val="Overskrift1"/>
+    <w:uiPriority w:val="9"/>
+    <w:rsid w:val="00774680"/>
+    <w:rPr>
+      <w:rFonts w:asciiTheme="majorHAnsi" w:eastAsiaTheme="majorEastAsia" w:hAnsiTheme="majorHAnsi" w:cstheme="majorBidi"/>
+      <w:color w:val="2E74B5" w:themeColor="accent1" w:themeShade="BF"/>
+      <w:sz w:val="32"/>
+      <w:szCs w:val="32"/>
+    </w:rPr>
+  </w:style>
+  <w:style w:type="paragraph" w:styleId="Overskrift">
+    <w:name w:val="TOC Heading"/>
+    <w:basedOn w:val="Overskrift1"/>
+    <w:next w:val="Normal"/>
+    <w:uiPriority w:val="39"/>
+    <w:unhideWhenUsed/>
+    <w:qFormat/>
+    <w:rsid w:val="00774680"/>
+    <w:pPr>
+      <w:outlineLvl w:val="9"/>
+    </w:pPr>
+    <w:rPr>
+      <w:lang w:eastAsia="da-DK"/>
+    </w:rPr>
+  </w:style>
+  <w:style w:type="character" w:customStyle="1" w:styleId="Overskrift2Tegn">
+    <w:name w:val="Overskrift 2 Tegn"/>
+    <w:basedOn w:val="Standardskrifttypeiafsnit"/>
+    <w:link w:val="Overskrift2"/>
+    <w:uiPriority w:val="9"/>
+    <w:rsid w:val="00300BC9"/>
+    <w:rPr>
+      <w:rFonts w:asciiTheme="majorHAnsi" w:eastAsiaTheme="majorEastAsia" w:hAnsiTheme="majorHAnsi" w:cstheme="majorBidi"/>
+      <w:color w:val="2E74B5" w:themeColor="accent1" w:themeShade="BF"/>
+      <w:sz w:val="26"/>
+      <w:szCs w:val="26"/>
+    </w:rPr>
+  </w:style>
+  <w:style w:type="paragraph" w:styleId="Indholdsfortegnelse1">
+    <w:name w:val="toc 1"/>
+    <w:basedOn w:val="Normal"/>
+    <w:next w:val="Normal"/>
+    <w:autoRedefine/>
+    <w:uiPriority w:val="39"/>
+    <w:unhideWhenUsed/>
+    <w:rsid w:val="00F11AD9"/>
+    <w:pPr>
+      <w:spacing w:after="100"/>
+    </w:pPr>
+  </w:style>
+  <w:style w:type="paragraph" w:styleId="Indholdsfortegnelse2">
+    <w:name w:val="toc 2"/>
+    <w:basedOn w:val="Normal"/>
+    <w:next w:val="Normal"/>
+    <w:autoRedefine/>
+    <w:uiPriority w:val="39"/>
+    <w:unhideWhenUsed/>
+    <w:rsid w:val="00F11AD9"/>
+    <w:pPr>
+      <w:spacing w:after="100"/>
+      <w:ind w:left="220"/>
+    </w:pPr>
+  </w:style>
+  <w:style w:type="character" w:styleId="Hyperlink">
+    <w:name w:val="Hyperlink"/>
+    <w:basedOn w:val="Standardskrifttypeiafsnit"/>
+    <w:uiPriority w:val="99"/>
+    <w:unhideWhenUsed/>
+    <w:rsid w:val="00F11AD9"/>
+    <w:rPr>
+      <w:color w:val="0563C1" w:themeColor="hyperlink"/>
+      <w:u w:val="single"/>
+    </w:rPr>
+  </w:style>
+  <w:style w:type="paragraph" w:styleId="Slutnotetekst">
+    <w:name w:val="endnote text"/>
+    <w:basedOn w:val="Normal"/>
+    <w:link w:val="SlutnotetekstTegn"/>
+    <w:uiPriority w:val="99"/>
+    <w:semiHidden/>
+    <w:unhideWhenUsed/>
+    <w:rsid w:val="006844A4"/>
+    <w:pPr>
+      <w:spacing w:after="0" w:line="240" w:lineRule="auto"/>
+    </w:pPr>
+    <w:rPr>
+      <w:sz w:val="20"/>
+      <w:szCs w:val="20"/>
+    </w:rPr>
+  </w:style>
+  <w:style w:type="character" w:customStyle="1" w:styleId="SlutnotetekstTegn">
+    <w:name w:val="Slutnotetekst Tegn"/>
+    <w:basedOn w:val="Standardskrifttypeiafsnit"/>
+    <w:link w:val="Slutnotetekst"/>
+    <w:uiPriority w:val="99"/>
+    <w:semiHidden/>
+    <w:rsid w:val="006844A4"/>
+    <w:rPr>
+      <w:sz w:val="20"/>
+      <w:szCs w:val="20"/>
+    </w:rPr>
+  </w:style>
+  <w:style w:type="character" w:styleId="Slutnotehenvisning">
+    <w:name w:val="endnote reference"/>
+    <w:basedOn w:val="Standardskrifttypeiafsnit"/>
+    <w:uiPriority w:val="99"/>
+    <w:semiHidden/>
+    <w:unhideWhenUsed/>
+    <w:rsid w:val="006844A4"/>
+    <w:rPr>
+      <w:vertAlign w:val="superscript"/>
+    </w:rPr>
+  </w:style>
+  <w:style w:type="paragraph" w:styleId="Fodnotetekst">
+    <w:name w:val="footnote text"/>
+    <w:basedOn w:val="Normal"/>
+    <w:link w:val="FodnotetekstTegn"/>
+    <w:uiPriority w:val="99"/>
+    <w:semiHidden/>
+    <w:unhideWhenUsed/>
+    <w:rsid w:val="006844A4"/>
+    <w:pPr>
+      <w:spacing w:after="0" w:line="240" w:lineRule="auto"/>
+    </w:pPr>
+    <w:rPr>
+      <w:sz w:val="20"/>
+      <w:szCs w:val="20"/>
+    </w:rPr>
+  </w:style>
+  <w:style w:type="character" w:customStyle="1" w:styleId="FodnotetekstTegn">
+    <w:name w:val="Fodnotetekst Tegn"/>
+    <w:basedOn w:val="Standardskrifttypeiafsnit"/>
+    <w:link w:val="Fodnotetekst"/>
+    <w:uiPriority w:val="99"/>
+    <w:semiHidden/>
+    <w:rsid w:val="006844A4"/>
+    <w:rPr>
+      <w:sz w:val="20"/>
+      <w:szCs w:val="20"/>
+    </w:rPr>
+  </w:style>
+  <w:style w:type="character" w:styleId="Fodnotehenvisning">
+    <w:name w:val="footnote reference"/>
+    <w:basedOn w:val="Standardskrifttypeiafsnit"/>
+    <w:uiPriority w:val="99"/>
+    <w:semiHidden/>
+    <w:unhideWhenUsed/>
+    <w:rsid w:val="006844A4"/>
+    <w:rPr>
+      <w:vertAlign w:val="superscript"/>
+    </w:rPr>
   </w:style>
 </w:styles>
 </file>
@@ -754,4 +2251,16 @@
     </a:ext>
   </a:extLst>
 </a:theme>
+</file>
+
+<file path=customXml/item1.xml><?xml version="1.0" encoding="utf-8"?>
+<b:Sources xmlns:b="http://schemas.openxmlformats.org/officeDocument/2006/bibliography" xmlns="http://schemas.openxmlformats.org/officeDocument/2006/bibliography" SelectedStyle="\APASixthEditionOfficeOnline.xsl" StyleName="APA" Version="6"/>
+</file>
+
+<file path=customXml/itemProps1.xml><?xml version="1.0" encoding="utf-8"?>
+<ds:datastoreItem xmlns:ds="http://schemas.openxmlformats.org/officeDocument/2006/customXml" ds:itemID="{06CB250F-5D47-4EA7-94C2-739B1BD6763D}">
+  <ds:schemaRefs>
+    <ds:schemaRef ds:uri="http://schemas.openxmlformats.org/officeDocument/2006/bibliography"/>
+  </ds:schemaRefs>
+</ds:datastoreItem>
 </file>
</xml_diff>

<commit_message>
Dokumenter og diagrammer opdateret
</commit_message>
<xml_diff>
--- a/F17-I4SWD-AfsluttendeOpgaveGruppe02-Mediator-rapport.docx
+++ b/F17-I4SWD-AfsluttendeOpgaveGruppe02-Mediator-rapport.docx
@@ -269,6 +269,13 @@
     </w:p>
     <w:sdt>
       <w:sdtPr>
+        <w:rPr>
+          <w:rFonts w:asciiTheme="minorHAnsi" w:eastAsiaTheme="minorHAnsi" w:hAnsiTheme="minorHAnsi" w:cstheme="minorBidi"/>
+          <w:color w:val="auto"/>
+          <w:sz w:val="22"/>
+          <w:szCs w:val="22"/>
+          <w:lang w:eastAsia="en-US"/>
+        </w:rPr>
         <w:id w:val="1682466390"/>
         <w:docPartObj>
           <w:docPartGallery w:val="Table of Contents"/>
@@ -277,13 +284,8 @@
       </w:sdtPr>
       <w:sdtEndPr>
         <w:rPr>
-          <w:rFonts w:asciiTheme="minorHAnsi" w:eastAsiaTheme="minorHAnsi" w:hAnsiTheme="minorHAnsi" w:cstheme="minorBidi"/>
           <w:b/>
           <w:bCs/>
-          <w:color w:val="auto"/>
-          <w:sz w:val="22"/>
-          <w:szCs w:val="22"/>
-          <w:lang w:eastAsia="en-US"/>
         </w:rPr>
       </w:sdtEndPr>
       <w:sdtContent>
@@ -1035,7 +1037,10 @@
         <w:t>med</w:t>
       </w:r>
       <w:r>
-        <w:t xml:space="preserve"> hinanden på forskellige vis. </w:t>
+        <w:t xml:space="preserve"> hinanden på forskellig</w:t>
+      </w:r>
+      <w:r>
+        <w:t xml:space="preserve"> vis. </w:t>
       </w:r>
       <w:r>
         <w:t xml:space="preserve">I det givne system ville koblingen forhøjes </w:t>
@@ -1098,7 +1103,15 @@
         <w:t xml:space="preserve">, </w:t>
       </w:r>
       <w:r>
-        <w:t xml:space="preserve">der står for at facilitere </w:t>
+        <w:t xml:space="preserve">der står for at </w:t>
+      </w:r>
+      <w:proofErr w:type="spellStart"/>
+      <w:r>
+        <w:t>facilitere</w:t>
+      </w:r>
+      <w:proofErr w:type="spellEnd"/>
+      <w:r>
+        <w:t xml:space="preserve"> </w:t>
       </w:r>
       <w:r>
         <w:t>kommunikationen</w:t>
@@ -1124,7 +1137,15 @@
         <w:t xml:space="preserve"> altså</w:t>
       </w:r>
       <w:r>
-        <w:t xml:space="preserve"> et Behavioral P</w:t>
+        <w:t xml:space="preserve"> et </w:t>
+      </w:r>
+      <w:proofErr w:type="spellStart"/>
+      <w:r>
+        <w:t>Behavioral</w:t>
+      </w:r>
+      <w:proofErr w:type="spellEnd"/>
+      <w:r>
+        <w:t xml:space="preserve"> P</w:t>
       </w:r>
       <w:r>
         <w:t>attern, da det</w:t>
@@ -1169,6 +1190,7 @@
           <w:numId w:val="5"/>
         </w:numPr>
       </w:pPr>
+      <w:proofErr w:type="spellStart"/>
       <w:r>
         <w:rPr>
           <w:b/>
@@ -1187,6 +1209,7 @@
         </w:rPr>
         <w:t>ediator</w:t>
       </w:r>
+      <w:proofErr w:type="spellEnd"/>
       <w:r>
         <w:rPr>
           <w:b/>
@@ -1208,12 +1231,14 @@
           <w:numId w:val="5"/>
         </w:numPr>
       </w:pPr>
+      <w:proofErr w:type="spellStart"/>
       <w:r>
         <w:rPr>
           <w:b/>
         </w:rPr>
         <w:t>Colleague</w:t>
       </w:r>
+      <w:proofErr w:type="spellEnd"/>
       <w:r>
         <w:rPr>
           <w:b/>
@@ -1227,7 +1252,15 @@
         <w:t xml:space="preserve">klasse, </w:t>
       </w:r>
       <w:r>
-        <w:t xml:space="preserve">hvori de overordnede metoder for Colleagues defineres. </w:t>
+        <w:t xml:space="preserve">hvori de overordnede metoder for </w:t>
+      </w:r>
+      <w:proofErr w:type="spellStart"/>
+      <w:r>
+        <w:t>Colleagues</w:t>
+      </w:r>
+      <w:proofErr w:type="spellEnd"/>
+      <w:r>
+        <w:t xml:space="preserve"> defineres. </w:t>
       </w:r>
     </w:p>
     <w:p>
@@ -1238,12 +1271,14 @@
           <w:numId w:val="5"/>
         </w:numPr>
       </w:pPr>
+      <w:proofErr w:type="spellStart"/>
       <w:r>
         <w:rPr>
           <w:b/>
         </w:rPr>
         <w:t>ConcreteMediator</w:t>
       </w:r>
+      <w:proofErr w:type="spellEnd"/>
       <w:r>
         <w:rPr>
           <w:b/>
@@ -1254,8 +1289,13 @@
         <w:t>implemen</w:t>
       </w:r>
       <w:r>
-        <w:t>terer IMediator</w:t>
-      </w:r>
+        <w:t xml:space="preserve">terer </w:t>
+      </w:r>
+      <w:proofErr w:type="spellStart"/>
+      <w:r>
+        <w:t>IMediator</w:t>
+      </w:r>
+      <w:proofErr w:type="spellEnd"/>
       <w:r>
         <w:t>-interfacet</w:t>
       </w:r>
@@ -1280,21 +1320,38 @@
           <w:numId w:val="5"/>
         </w:numPr>
         <w:rPr>
+          <w:lang w:val="en-US"/>
+        </w:rPr>
+      </w:pPr>
+      <w:proofErr w:type="spellStart"/>
+      <w:r>
+        <w:rPr>
           <w:b/>
         </w:rPr>
-      </w:pPr>
-      <w:r>
-        <w:rPr>
-          <w:b/>
-        </w:rPr>
         <w:t>ConcreteColleague</w:t>
       </w:r>
+      <w:proofErr w:type="spellEnd"/>
       <w:r>
         <w:t xml:space="preserve"> </w:t>
       </w:r>
-    </w:p>
-    <w:p>
-      <w:pPr>
+      <w:r>
+        <w:t xml:space="preserve">nedarver fra </w:t>
+      </w:r>
+      <w:proofErr w:type="spellStart"/>
+      <w:r>
+        <w:t>Colleague</w:t>
+      </w:r>
+      <w:proofErr w:type="spellEnd"/>
+      <w:r>
+        <w:t xml:space="preserve"> </w:t>
+      </w:r>
+      <w:r>
+        <w:t>og overrider disse metoder.</w:t>
+      </w:r>
+    </w:p>
+    <w:p>
+      <w:pPr>
+        <w:pStyle w:val="Listeafsnit"/>
         <w:rPr>
           <w:lang w:val="en-US"/>
         </w:rPr>
@@ -1302,16 +1359,10 @@
     </w:p>
     <w:p>
       <w:pPr>
+        <w:jc w:val="center"/>
         <w:rPr>
           <w:lang w:val="en-US"/>
         </w:rPr>
-      </w:pPr>
-      <w:bookmarkStart w:id="3" w:name="_GoBack"/>
-      <w:bookmarkEnd w:id="3"/>
-    </w:p>
-    <w:p>
-      <w:pPr>
-        <w:jc w:val="center"/>
       </w:pPr>
       <w:r>
         <w:rPr>
@@ -1319,9 +1370,9 @@
           <w:lang w:eastAsia="da-DK"/>
         </w:rPr>
         <w:drawing>
-          <wp:inline distT="0" distB="0" distL="0" distR="0" wp14:anchorId="7F51992D" wp14:editId="165BD9A9">
-            <wp:extent cx="5605745" cy="3390900"/>
-            <wp:effectExtent l="0" t="0" r="0" b="0"/>
+          <wp:inline distT="0" distB="0" distL="0" distR="0" wp14:anchorId="1409B9F9" wp14:editId="179C713A">
+            <wp:extent cx="4873747" cy="2962275"/>
+            <wp:effectExtent l="0" t="0" r="3175" b="0"/>
             <wp:docPr id="1" name="Billede 1"/>
             <wp:cNvGraphicFramePr>
               <a:graphicFrameLocks xmlns:a="http://schemas.openxmlformats.org/drawingml/2006/main" noChangeAspect="1"/>
@@ -1342,7 +1393,7 @@
                   <pic:spPr>
                     <a:xfrm>
                       <a:off x="0" y="0"/>
-                      <a:ext cx="5606916" cy="3391608"/>
+                      <a:ext cx="4892357" cy="2973586"/>
                     </a:xfrm>
                     <a:prstGeom prst="rect">
                       <a:avLst/>
@@ -1356,25 +1407,195 @@
       </w:r>
     </w:p>
     <w:p>
+      <w:proofErr w:type="spellStart"/>
+      <w:r>
+        <w:t>ConcreteColleague</w:t>
+      </w:r>
+      <w:proofErr w:type="spellEnd"/>
+      <w:r>
+        <w:t xml:space="preserve"> registrerer sig selv i </w:t>
+      </w:r>
+      <w:proofErr w:type="spellStart"/>
+      <w:r>
+        <w:t>Mediatoren</w:t>
+      </w:r>
+      <w:proofErr w:type="spellEnd"/>
+      <w:r>
+        <w:t xml:space="preserve"> via Register-metoden. </w:t>
+      </w:r>
+      <w:r>
+        <w:t xml:space="preserve">Herved kender Mediator alle </w:t>
+      </w:r>
+      <w:proofErr w:type="spellStart"/>
+      <w:r>
+        <w:t>Colleagues</w:t>
+      </w:r>
+      <w:proofErr w:type="spellEnd"/>
+      <w:r>
+        <w:t xml:space="preserve"> i form af </w:t>
+      </w:r>
+      <w:proofErr w:type="spellStart"/>
+      <w:r>
+        <w:t>Colleague</w:t>
+      </w:r>
+      <w:proofErr w:type="spellEnd"/>
+      <w:r>
+        <w:t>-typen.</w:t>
+      </w:r>
+      <w:r>
+        <w:t xml:space="preserve"> </w:t>
+      </w:r>
+      <w:r>
+        <w:t xml:space="preserve">Når en </w:t>
+      </w:r>
+      <w:proofErr w:type="spellStart"/>
+      <w:r>
+        <w:t>ConcreteColleague</w:t>
+      </w:r>
+      <w:proofErr w:type="spellEnd"/>
+      <w:r>
+        <w:t xml:space="preserve"> </w:t>
+      </w:r>
+      <w:r>
+        <w:t xml:space="preserve">skal sende data, </w:t>
+      </w:r>
+      <w:r>
+        <w:t xml:space="preserve">gøres dette via </w:t>
+      </w:r>
+      <w:proofErr w:type="spellStart"/>
+      <w:r>
+        <w:t>Mediatoren</w:t>
+      </w:r>
+      <w:proofErr w:type="spellEnd"/>
+      <w:r>
+        <w:t xml:space="preserve">, </w:t>
+      </w:r>
+      <w:r>
+        <w:t xml:space="preserve">der distribuerer denne data. </w:t>
+      </w:r>
+      <w:r>
+        <w:t xml:space="preserve">Skal den pågældende data fordeles </w:t>
+      </w:r>
+      <w:r>
+        <w:t xml:space="preserve">til bestemte </w:t>
+      </w:r>
+      <w:proofErr w:type="spellStart"/>
+      <w:r>
+        <w:t>Colleagues</w:t>
+      </w:r>
+      <w:proofErr w:type="spellEnd"/>
+      <w:r>
+        <w:t xml:space="preserve">, </w:t>
+      </w:r>
+      <w:r>
+        <w:t>defineres</w:t>
+      </w:r>
+      <w:r>
+        <w:t xml:space="preserve"> denne logik i </w:t>
+      </w:r>
+      <w:proofErr w:type="spellStart"/>
+      <w:r>
+        <w:t>Mediatoren</w:t>
+      </w:r>
+      <w:proofErr w:type="spellEnd"/>
+      <w:r>
+        <w:t xml:space="preserve">. </w:t>
+      </w:r>
+      <w:r>
+        <w:t xml:space="preserve"> </w:t>
+      </w:r>
+    </w:p>
+    <w:p>
       <w:pPr>
         <w:pStyle w:val="Overskrift2"/>
       </w:pPr>
-      <w:bookmarkStart w:id="4" w:name="_Toc482177839"/>
+      <w:bookmarkStart w:id="3" w:name="_Toc482177840"/>
       <w:r>
         <w:lastRenderedPageBreak/>
-        <w:t>Dynamik</w:t>
-      </w:r>
+        <w:t>Fordele</w:t>
+      </w:r>
+    </w:p>
+    <w:p>
+      <w:r>
+        <w:t xml:space="preserve">Ved at benytte Mediator-mønstret, opfylder man Open/Close-princippet fra SOLID, da </w:t>
+      </w:r>
+      <w:r>
+        <w:t xml:space="preserve">man ved at nedsætte den høje kobling opnår at objekternes afhængigheder bliver forsimplet. </w:t>
+      </w:r>
+      <w:r>
+        <w:t xml:space="preserve">Dette </w:t>
+      </w:r>
+      <w:r>
+        <w:t>er en klar fordel, når systemet skal videreudvikles, da man herved får muligheden for at udskifte komponenterne uden det har ind</w:t>
+      </w:r>
+      <w:r>
+        <w:t xml:space="preserve">flydelse på de andre objekter. </w:t>
+      </w:r>
+    </w:p>
+    <w:p/>
+    <w:p>
+      <w:pPr>
+        <w:pStyle w:val="Overskrift2"/>
+      </w:pPr>
+      <w:r>
+        <w:t>Konsekvenser</w:t>
+      </w:r>
+      <w:bookmarkEnd w:id="3"/>
+    </w:p>
+    <w:p>
+      <w:r>
+        <w:t>Hvis</w:t>
+      </w:r>
+      <w:r>
+        <w:t xml:space="preserve"> det givne system</w:t>
+      </w:r>
+      <w:r>
+        <w:t xml:space="preserve"> bliver tilstrækkelig </w:t>
+      </w:r>
+      <w:r>
+        <w:t>stort</w:t>
+      </w:r>
+      <w:r>
+        <w:t xml:space="preserve">, vil </w:t>
+      </w:r>
+      <w:proofErr w:type="spellStart"/>
+      <w:r>
+        <w:t>Mediatorens</w:t>
+      </w:r>
+      <w:proofErr w:type="spellEnd"/>
+      <w:r>
+        <w:t xml:space="preserve"> kompleks</w:t>
+      </w:r>
+      <w:r>
+        <w:t xml:space="preserve">itet stige i takt med systemets. </w:t>
+      </w:r>
+      <w:bookmarkStart w:id="4" w:name="_GoBack"/>
       <w:bookmarkEnd w:id="4"/>
     </w:p>
     <w:p>
       <w:pPr>
+        <w:pStyle w:val="Overskrift1"/>
+      </w:pPr>
+    </w:p>
+    <w:p>
+      <w:pPr>
+        <w:pStyle w:val="Overskrift1"/>
+      </w:pPr>
+      <w:bookmarkStart w:id="5" w:name="_Toc482177841"/>
+      <w:r>
+        <w:t>Sammenligning</w:t>
+      </w:r>
+      <w:bookmarkEnd w:id="5"/>
+    </w:p>
+    <w:p>
+      <w:pPr>
         <w:pStyle w:val="Overskrift2"/>
       </w:pPr>
-      <w:bookmarkStart w:id="5" w:name="_Toc482177840"/>
-      <w:r>
-        <w:t>Konsekvenser</w:t>
-      </w:r>
-      <w:bookmarkEnd w:id="5"/>
+      <w:bookmarkStart w:id="6" w:name="_Toc482177842"/>
+      <w:r>
+        <w:t>Observer</w:t>
+      </w:r>
+      <w:bookmarkEnd w:id="6"/>
     </w:p>
     <w:p>
       <w:pPr>
@@ -1385,19 +1606,9 @@
       <w:pPr>
         <w:pStyle w:val="Overskrift1"/>
       </w:pPr>
-      <w:bookmarkStart w:id="6" w:name="_Toc482177841"/>
-      <w:r>
-        <w:t>Sammenligning</w:t>
-      </w:r>
-      <w:bookmarkEnd w:id="6"/>
-    </w:p>
-    <w:p>
-      <w:pPr>
-        <w:pStyle w:val="Overskrift2"/>
-      </w:pPr>
-      <w:bookmarkStart w:id="7" w:name="_Toc482177842"/>
-      <w:r>
-        <w:t>Observer</w:t>
+      <w:bookmarkStart w:id="7" w:name="_Toc482177843"/>
+      <w:r>
+        <w:t>Implementering</w:t>
       </w:r>
       <w:bookmarkEnd w:id="7"/>
     </w:p>
@@ -1410,26 +1621,11 @@
       <w:pPr>
         <w:pStyle w:val="Overskrift1"/>
       </w:pPr>
-      <w:bookmarkStart w:id="8" w:name="_Toc482177843"/>
-      <w:r>
-        <w:t>Implementering</w:t>
+      <w:bookmarkStart w:id="8" w:name="_Toc482177844"/>
+      <w:r>
+        <w:t>Konklusion</w:t>
       </w:r>
       <w:bookmarkEnd w:id="8"/>
-    </w:p>
-    <w:p>
-      <w:pPr>
-        <w:pStyle w:val="Overskrift1"/>
-      </w:pPr>
-    </w:p>
-    <w:p>
-      <w:pPr>
-        <w:pStyle w:val="Overskrift1"/>
-      </w:pPr>
-      <w:bookmarkStart w:id="9" w:name="_Toc482177844"/>
-      <w:r>
-        <w:t>Konklusion</w:t>
-      </w:r>
-      <w:bookmarkEnd w:id="9"/>
       <w:r>
         <w:br w:type="page"/>
       </w:r>
@@ -2574,6 +2770,7 @@
   <w:style w:type="character" w:default="1" w:styleId="Standardskrifttypeiafsnit">
     <w:name w:val="Default Paragraph Font"/>
     <w:uiPriority w:val="1"/>
+    <w:semiHidden/>
     <w:unhideWhenUsed/>
   </w:style>
   <w:style w:type="table" w:default="1" w:styleId="Tabel-Normal">
@@ -3076,7 +3273,7 @@
 </file>
 
 <file path=customXml/itemProps1.xml><?xml version="1.0" encoding="utf-8"?>
-<ds:datastoreItem xmlns:ds="http://schemas.openxmlformats.org/officeDocument/2006/customXml" ds:itemID="{207F8508-8F2C-47C4-A689-56777CF96ACF}">
+<ds:datastoreItem xmlns:ds="http://schemas.openxmlformats.org/officeDocument/2006/customXml" ds:itemID="{463C29CD-51E6-45B2-A1B6-40317B6A5844}">
   <ds:schemaRefs>
     <ds:schemaRef ds:uri="http://schemas.openxmlformats.org/officeDocument/2006/bibliography"/>
   </ds:schemaRefs>

</xml_diff>

<commit_message>
Rapport og PP DONE
</commit_message>
<xml_diff>
--- a/F17-I4SWD-AfsluttendeOpgaveGruppe02-Mediator-rapport.docx
+++ b/F17-I4SWD-AfsluttendeOpgaveGruppe02-Mediator-rapport.docx
@@ -1,6 +1,6 @@
 
 <file path=word/document.xml><?xml version="1.0" encoding="utf-8"?>
-<w:document xmlns:wpc="http://schemas.microsoft.com/office/word/2010/wordprocessingCanvas" xmlns:cx="http://schemas.microsoft.com/office/drawing/2014/chartex" xmlns:cx1="http://schemas.microsoft.com/office/drawing/2015/9/8/chartex" xmlns:cx2="http://schemas.microsoft.com/office/drawing/2015/10/21/chartex" xmlns:cx3="http://schemas.microsoft.com/office/drawing/2016/5/9/chartex" xmlns:cx4="http://schemas.microsoft.com/office/drawing/2016/5/10/chartex" xmlns:cx5="http://schemas.microsoft.com/office/drawing/2016/5/11/chartex" xmlns:mc="http://schemas.openxmlformats.org/markup-compatibility/2006" xmlns:o="urn:schemas-microsoft-com:office:office" xmlns:r="http://schemas.openxmlformats.org/officeDocument/2006/relationships" xmlns:m="http://schemas.openxmlformats.org/officeDocument/2006/math" xmlns:v="urn:schemas-microsoft-com:vml" xmlns:wp14="http://schemas.microsoft.com/office/word/2010/wordprocessingDrawing" xmlns:wp="http://schemas.openxmlformats.org/drawingml/2006/wordprocessingDrawing" xmlns:w10="urn:schemas-microsoft-com:office:word" xmlns:w="http://schemas.openxmlformats.org/wordprocessingml/2006/main" xmlns:w14="http://schemas.microsoft.com/office/word/2010/wordml" xmlns:w15="http://schemas.microsoft.com/office/word/2012/wordml" xmlns:w16se="http://schemas.microsoft.com/office/word/2015/wordml/symex" xmlns:wpg="http://schemas.microsoft.com/office/word/2010/wordprocessingGroup" xmlns:wpi="http://schemas.microsoft.com/office/word/2010/wordprocessingInk" xmlns:wne="http://schemas.microsoft.com/office/word/2006/wordml" xmlns:wps="http://schemas.microsoft.com/office/word/2010/wordprocessingShape" mc:Ignorable="w14 w15 w16se wp14">
+<w:document xmlns:wpc="http://schemas.microsoft.com/office/word/2010/wordprocessingCanvas" xmlns:mc="http://schemas.openxmlformats.org/markup-compatibility/2006" xmlns:o="urn:schemas-microsoft-com:office:office" xmlns:r="http://schemas.openxmlformats.org/officeDocument/2006/relationships" xmlns:m="http://schemas.openxmlformats.org/officeDocument/2006/math" xmlns:v="urn:schemas-microsoft-com:vml" xmlns:wp14="http://schemas.microsoft.com/office/word/2010/wordprocessingDrawing" xmlns:wp="http://schemas.openxmlformats.org/drawingml/2006/wordprocessingDrawing" xmlns:w10="urn:schemas-microsoft-com:office:word" xmlns:w="http://schemas.openxmlformats.org/wordprocessingml/2006/main" xmlns:w14="http://schemas.microsoft.com/office/word/2010/wordml" xmlns:w15="http://schemas.microsoft.com/office/word/2012/wordml" xmlns:wpg="http://schemas.microsoft.com/office/word/2010/wordprocessingGroup" xmlns:wpi="http://schemas.microsoft.com/office/word/2010/wordprocessingInk" xmlns:wne="http://schemas.microsoft.com/office/word/2006/wordml" xmlns:wps="http://schemas.microsoft.com/office/word/2010/wordprocessingShape" mc:Ignorable="w14 w15 wp14">
   <w:body>
     <w:p/>
     <w:p/>
@@ -251,9 +251,6 @@
     </w:p>
     <w:p>
       <w:pPr>
-        <w:tabs>
-          <w:tab w:val="left" w:pos="1980"/>
-        </w:tabs>
         <w:rPr>
           <w:sz w:val="30"/>
           <w:szCs w:val="30"/>
@@ -264,7 +261,7 @@
           <w:sz w:val="30"/>
           <w:szCs w:val="30"/>
         </w:rPr>
-        <w:tab/>
+        <w:br w:type="page"/>
       </w:r>
     </w:p>
     <w:sdt>
@@ -1123,61 +1120,16 @@
     </w:p>
     <w:p>
       <w:r>
-        <w:t xml:space="preserve">Gang of </w:t>
-      </w:r>
-      <w:proofErr w:type="spellStart"/>
-      <w:r>
-        <w:t>Four</w:t>
-      </w:r>
-      <w:proofErr w:type="spellEnd"/>
-      <w:r>
-        <w:t xml:space="preserve"> deler deres design mønstre ind i tre grupper: </w:t>
-      </w:r>
-      <w:proofErr w:type="spellStart"/>
-      <w:r>
-        <w:t>Creational</w:t>
-      </w:r>
-      <w:proofErr w:type="spellEnd"/>
-      <w:r>
-        <w:t xml:space="preserve">-, </w:t>
-      </w:r>
-      <w:proofErr w:type="spellStart"/>
-      <w:r>
-        <w:t>Structural</w:t>
-      </w:r>
-      <w:proofErr w:type="spellEnd"/>
-      <w:r>
-        <w:t xml:space="preserve">- og </w:t>
-      </w:r>
-      <w:proofErr w:type="spellStart"/>
-      <w:r>
-        <w:t>Behavioral</w:t>
-      </w:r>
-      <w:proofErr w:type="spellEnd"/>
-      <w:r>
-        <w:t xml:space="preserve"> patterns. </w:t>
-      </w:r>
-      <w:proofErr w:type="spellStart"/>
-      <w:r>
-        <w:t>Mediator</w:t>
-      </w:r>
-      <w:proofErr w:type="spellEnd"/>
-      <w:r>
-        <w:t>-mønstret er</w:t>
+        <w:t xml:space="preserve">Gang of Four deler deres design mønstre ind i tre grupper: Creational-, Structural- og Behavioral patterns. </w:t>
+      </w:r>
+      <w:r>
+        <w:t>Mediator-mønstret er</w:t>
       </w:r>
       <w:r>
         <w:t xml:space="preserve"> </w:t>
       </w:r>
       <w:r>
-        <w:t xml:space="preserve">et </w:t>
-      </w:r>
-      <w:proofErr w:type="spellStart"/>
-      <w:r>
-        <w:t>Behavioral</w:t>
-      </w:r>
-      <w:proofErr w:type="spellEnd"/>
-      <w:r>
-        <w:t xml:space="preserve"> P</w:t>
+        <w:t>et Behavioral P</w:t>
       </w:r>
       <w:r>
         <w:t>attern, da det</w:t>
@@ -1222,7 +1174,6 @@
           <w:numId w:val="5"/>
         </w:numPr>
       </w:pPr>
-      <w:proofErr w:type="spellStart"/>
       <w:r>
         <w:rPr>
           <w:b/>
@@ -1241,7 +1192,6 @@
         </w:rPr>
         <w:t>ediator</w:t>
       </w:r>
-      <w:proofErr w:type="spellEnd"/>
       <w:r>
         <w:rPr>
           <w:b/>
@@ -1263,14 +1213,12 @@
           <w:numId w:val="5"/>
         </w:numPr>
       </w:pPr>
-      <w:proofErr w:type="spellStart"/>
       <w:r>
         <w:rPr>
           <w:b/>
         </w:rPr>
         <w:t>Colleague</w:t>
       </w:r>
-      <w:proofErr w:type="spellEnd"/>
       <w:r>
         <w:rPr>
           <w:b/>
@@ -1284,15 +1232,7 @@
         <w:t xml:space="preserve">klasse, </w:t>
       </w:r>
       <w:r>
-        <w:t xml:space="preserve">hvori de overordnede metoder for </w:t>
-      </w:r>
-      <w:proofErr w:type="spellStart"/>
-      <w:r>
-        <w:t>Colleagues</w:t>
-      </w:r>
-      <w:proofErr w:type="spellEnd"/>
-      <w:r>
-        <w:t xml:space="preserve"> defineres. </w:t>
+        <w:t xml:space="preserve">hvori de overordnede metoder for Colleagues defineres. </w:t>
       </w:r>
     </w:p>
     <w:p>
@@ -1303,14 +1243,12 @@
           <w:numId w:val="5"/>
         </w:numPr>
       </w:pPr>
-      <w:proofErr w:type="spellStart"/>
       <w:r>
         <w:rPr>
           <w:b/>
         </w:rPr>
         <w:t>ConcreteMediator</w:t>
       </w:r>
-      <w:proofErr w:type="spellEnd"/>
       <w:r>
         <w:rPr>
           <w:b/>
@@ -1321,13 +1259,8 @@
         <w:t>implemen</w:t>
       </w:r>
       <w:r>
-        <w:t xml:space="preserve">terer </w:t>
-      </w:r>
-      <w:proofErr w:type="spellStart"/>
-      <w:r>
-        <w:t>IMediator</w:t>
-      </w:r>
-      <w:proofErr w:type="spellEnd"/>
+        <w:t>terer IMediator</w:t>
+      </w:r>
       <w:r>
         <w:t>-interfacet</w:t>
       </w:r>
@@ -1355,27 +1288,17 @@
           <w:lang w:val="en-US"/>
         </w:rPr>
       </w:pPr>
-      <w:proofErr w:type="spellStart"/>
       <w:r>
         <w:rPr>
           <w:b/>
         </w:rPr>
         <w:t>ConcreteColleague</w:t>
       </w:r>
-      <w:proofErr w:type="spellEnd"/>
       <w:r>
         <w:t xml:space="preserve"> </w:t>
       </w:r>
       <w:r>
-        <w:t xml:space="preserve">nedarver fra </w:t>
-      </w:r>
-      <w:proofErr w:type="spellStart"/>
-      <w:r>
-        <w:t>Colleague</w:t>
-      </w:r>
-      <w:proofErr w:type="spellEnd"/>
-      <w:r>
-        <w:t xml:space="preserve"> </w:t>
+        <w:t xml:space="preserve">nedarver fra Colleague </w:t>
       </w:r>
       <w:r>
         <w:t>og overrider disse metoder.</w:t>
@@ -1391,10 +1314,8 @@
     </w:p>
     <w:p>
       <w:pPr>
+        <w:keepNext/>
         <w:jc w:val="center"/>
-        <w:rPr>
-          <w:lang w:val="en-US"/>
-        </w:rPr>
       </w:pPr>
       <w:r>
         <w:rPr>
@@ -1439,76 +1360,62 @@
       </w:r>
     </w:p>
     <w:p>
-      <w:proofErr w:type="spellStart"/>
-      <w:r>
-        <w:t>ConcreteColleague</w:t>
-      </w:r>
-      <w:proofErr w:type="spellEnd"/>
-      <w:r>
-        <w:t xml:space="preserve"> registrerer sig selv i </w:t>
-      </w:r>
-      <w:proofErr w:type="spellStart"/>
-      <w:r>
-        <w:t>Mediatoren</w:t>
-      </w:r>
-      <w:proofErr w:type="spellEnd"/>
-      <w:r>
-        <w:t xml:space="preserve"> via Register-metoden. </w:t>
-      </w:r>
-      <w:r>
-        <w:t xml:space="preserve">Herved kender </w:t>
-      </w:r>
-      <w:proofErr w:type="spellStart"/>
-      <w:r>
-        <w:t>Mediator</w:t>
-      </w:r>
-      <w:proofErr w:type="spellEnd"/>
-      <w:r>
-        <w:t xml:space="preserve"> alle </w:t>
-      </w:r>
-      <w:proofErr w:type="spellStart"/>
-      <w:r>
-        <w:t>Colleagues</w:t>
-      </w:r>
-      <w:proofErr w:type="spellEnd"/>
-      <w:r>
-        <w:t xml:space="preserve"> i form af </w:t>
-      </w:r>
-      <w:proofErr w:type="spellStart"/>
-      <w:r>
-        <w:t>Colleague</w:t>
-      </w:r>
-      <w:proofErr w:type="spellEnd"/>
-      <w:r>
-        <w:t>-typen.</w:t>
+      <w:pPr>
+        <w:pStyle w:val="Billedtekst"/>
+        <w:jc w:val="center"/>
+      </w:pPr>
+      <w:r>
+        <w:rPr>
+          <w:lang w:val="en-US"/>
+        </w:rPr>
+        <w:fldChar w:fldCharType="begin"/>
+      </w:r>
+      <w:r>
+        <w:instrText xml:space="preserve"> SEQ Figur \* ARABIC </w:instrText>
+      </w:r>
+      <w:r>
+        <w:rPr>
+          <w:lang w:val="en-US"/>
+        </w:rPr>
+        <w:fldChar w:fldCharType="separate"/>
+      </w:r>
+      <w:r>
+        <w:rPr>
+          <w:noProof/>
+        </w:rPr>
+        <w:t>1</w:t>
+      </w:r>
+      <w:r>
+        <w:rPr>
+          <w:lang w:val="en-US"/>
+        </w:rPr>
+        <w:fldChar w:fldCharType="end"/>
+      </w:r>
+      <w:r>
+        <w:t>Generel UML klasse-diagram</w:t>
+      </w:r>
+      <w:r>
+        <w:t xml:space="preserve"> for Mediator</w:t>
+      </w:r>
+    </w:p>
+    <w:p>
+      <w:r>
+        <w:t xml:space="preserve">ConcreteColleague registrerer sig selv i Mediatoren via Register-metoden. </w:t>
+      </w:r>
+      <w:r>
+        <w:t>Herved kender Mediator alle Colleagues i form af Colleague-typen.</w:t>
       </w:r>
       <w:r>
         <w:t xml:space="preserve"> </w:t>
       </w:r>
       <w:r>
-        <w:t xml:space="preserve">Når en </w:t>
-      </w:r>
-      <w:proofErr w:type="spellStart"/>
-      <w:r>
-        <w:t>ConcreteColleague</w:t>
-      </w:r>
-      <w:proofErr w:type="spellEnd"/>
-      <w:r>
-        <w:t xml:space="preserve"> </w:t>
+        <w:t xml:space="preserve">Når en ConcreteColleague </w:t>
       </w:r>
       <w:r>
         <w:t xml:space="preserve">skal sende data, </w:t>
       </w:r>
       <w:r>
-        <w:t xml:space="preserve">gøres dette via </w:t>
-      </w:r>
-      <w:proofErr w:type="spellStart"/>
-      <w:r>
-        <w:t>Mediatoren</w:t>
-      </w:r>
-      <w:proofErr w:type="spellEnd"/>
-      <w:r>
-        <w:t xml:space="preserve">, </w:t>
+        <w:t xml:space="preserve">gøres dette via Mediatoren, </w:t>
       </w:r>
       <w:r>
         <w:t xml:space="preserve">der distribuerer denne data. </w:t>
@@ -1517,29 +1424,13 @@
         <w:t xml:space="preserve">Skal den pågældende data fordeles </w:t>
       </w:r>
       <w:r>
-        <w:t xml:space="preserve">til bestemte </w:t>
-      </w:r>
-      <w:proofErr w:type="spellStart"/>
-      <w:r>
-        <w:t>Colleagues</w:t>
-      </w:r>
-      <w:proofErr w:type="spellEnd"/>
-      <w:r>
-        <w:t xml:space="preserve">, </w:t>
+        <w:t xml:space="preserve">til bestemte Colleagues, </w:t>
       </w:r>
       <w:r>
         <w:t>defineres</w:t>
       </w:r>
       <w:r>
-        <w:t xml:space="preserve"> denne logik i </w:t>
-      </w:r>
-      <w:proofErr w:type="spellStart"/>
-      <w:r>
-        <w:t>Mediatoren</w:t>
-      </w:r>
-      <w:proofErr w:type="spellEnd"/>
-      <w:r>
-        <w:t xml:space="preserve">. </w:t>
+        <w:t xml:space="preserve"> denne logik i Mediatoren. </w:t>
       </w:r>
       <w:r>
         <w:t xml:space="preserve"> </w:t>
@@ -1587,18 +1478,13 @@
         <w:t>N</w:t>
       </w:r>
       <w:r>
-        <w:t xml:space="preserve">år man benytter sig af </w:t>
-      </w:r>
-      <w:proofErr w:type="spellStart"/>
-      <w:r>
-        <w:t>Mediator</w:t>
-      </w:r>
-      <w:r>
-        <w:t>mønstret</w:t>
-      </w:r>
-      <w:proofErr w:type="spellEnd"/>
-      <w:r>
-        <w:t xml:space="preserve">, skal man </w:t>
+        <w:t>år man benytter sig af Mediator</w:t>
+      </w:r>
+      <w:r>
+        <w:t>-</w:t>
+      </w:r>
+      <w:r>
+        <w:t xml:space="preserve">mønstret, skal man </w:t>
       </w:r>
       <w:r>
         <w:t>være opmærksom på ikke</w:t>
@@ -1628,15 +1514,7 @@
         <w:t>typer subklasser, som</w:t>
       </w:r>
       <w:r>
-        <w:t xml:space="preserve"> skal benytte sig af </w:t>
-      </w:r>
-      <w:proofErr w:type="spellStart"/>
-      <w:r>
-        <w:t>Mediatoren</w:t>
-      </w:r>
-      <w:proofErr w:type="spellEnd"/>
-      <w:r>
-        <w:t xml:space="preserve">, </w:t>
+        <w:t xml:space="preserve"> skal benytte sig af Mediatoren, </w:t>
       </w:r>
       <w:r>
         <w:t>vil det være nødvendigt at</w:t>
@@ -1656,51 +1534,215 @@
       <w:r>
         <w:t>typer</w:t>
       </w:r>
-      <w:bookmarkStart w:id="4" w:name="_GoBack"/>
+      <w:r>
+        <w:t xml:space="preserve">. Dette </w:t>
+      </w:r>
+      <w:r>
+        <w:t>kan</w:t>
+      </w:r>
+      <w:r>
+        <w:t xml:space="preserve"> medfølge kompleks og uoverskuelig kode. I sådanne tilfælde </w:t>
+      </w:r>
+      <w:r>
+        <w:t>kan det være nødvendigt</w:t>
+      </w:r>
+      <w:r>
+        <w:t xml:space="preserve"> oprette flere </w:t>
+      </w:r>
+      <w:r>
+        <w:t>typer Mediatorer</w:t>
+      </w:r>
+      <w:r>
+        <w:t xml:space="preserve">, som håndterer kommunikation mellem hver de forskellige </w:t>
+      </w:r>
+      <w:r>
+        <w:t>typer</w:t>
+      </w:r>
+      <w:r>
+        <w:t xml:space="preserve"> </w:t>
+      </w:r>
+      <w:r>
+        <w:t>klasser</w:t>
+      </w:r>
+      <w:r>
+        <w:t>.</w:t>
+      </w:r>
+      <w:r>
+        <w:t xml:space="preserve"> </w:t>
+      </w:r>
+      <w:r>
+        <w:rPr>
+          <w:rStyle w:val="Fodnotehenvisning"/>
+        </w:rPr>
+        <w:footnoteReference w:id="2"/>
+      </w:r>
+    </w:p>
+    <w:p/>
+    <w:p>
+      <w:pPr>
+        <w:pStyle w:val="Overskrift1"/>
+      </w:pPr>
+      <w:bookmarkStart w:id="4" w:name="_Toc482177841"/>
+      <w:r>
+        <w:t>Sammenligning</w:t>
+      </w:r>
       <w:bookmarkEnd w:id="4"/>
-      <w:r>
-        <w:t xml:space="preserve">. Dette </w:t>
-      </w:r>
-      <w:r>
-        <w:t>kan</w:t>
-      </w:r>
-      <w:r>
-        <w:t xml:space="preserve"> medfølge kompleks og uoverskuelig kode. I sådanne tilfælde </w:t>
-      </w:r>
-      <w:r>
-        <w:t>kan det være nødvendigt</w:t>
-      </w:r>
-      <w:r>
-        <w:t xml:space="preserve"> oprette flere </w:t>
-      </w:r>
-      <w:r>
-        <w:t xml:space="preserve">typer </w:t>
-      </w:r>
-      <w:proofErr w:type="spellStart"/>
-      <w:r>
-        <w:t>Mediatorer</w:t>
-      </w:r>
-      <w:proofErr w:type="spellEnd"/>
-      <w:r>
-        <w:t xml:space="preserve">, som håndterer kommunikation mellem hver de forskellige </w:t>
-      </w:r>
-      <w:r>
-        <w:t>typer</w:t>
+    </w:p>
+    <w:p>
+      <w:pPr>
+        <w:pStyle w:val="Overskrift2"/>
+      </w:pPr>
+      <w:bookmarkStart w:id="5" w:name="_Toc482177842"/>
+      <w:r>
+        <w:t>Observer</w:t>
+      </w:r>
+      <w:bookmarkEnd w:id="5"/>
+    </w:p>
+    <w:p>
+      <w:r>
+        <w:t>Til forskel fra Mediator, som faciliterer kommunikationen mellem eks</w:t>
+      </w:r>
+      <w:r>
+        <w:t xml:space="preserve">isterende objekter i et system, </w:t>
+      </w:r>
+      <w:r>
+        <w:t xml:space="preserve">introducerer Observer-mønstret Observer- og Subject-klasser til systemet. </w:t>
+      </w:r>
+      <w:r>
+        <w:t xml:space="preserve">I dette mønster går kommunikationen kun én vej – fra Subject til Observer (alle Observere), hvorimod kommunikationen i Mediator kan være mere kompleks. </w:t>
+      </w:r>
+      <w:r>
+        <w:t xml:space="preserve">Begge mønstre giver lav kobling i et givent system, da de benyttes </w:t>
+      </w:r>
+      <w:r>
+        <w:t xml:space="preserve">til </w:t>
+      </w:r>
+      <w:r>
+        <w:t xml:space="preserve">at simplificere afhængighederne. </w:t>
+      </w:r>
+    </w:p>
+    <w:p>
+      <w:pPr>
+        <w:pStyle w:val="Overskrift1"/>
+      </w:pPr>
+    </w:p>
+    <w:p>
+      <w:pPr>
+        <w:pStyle w:val="Overskrift1"/>
+      </w:pPr>
+      <w:bookmarkStart w:id="6" w:name="_Toc482177843"/>
+      <w:r>
+        <w:t>Implementering</w:t>
+      </w:r>
+      <w:bookmarkEnd w:id="6"/>
+    </w:p>
+    <w:p>
+      <w:r>
+        <w:t xml:space="preserve">I vores egen implementering af Mediator-mønstret, har vi taget udgangspunkt i et system, hvor telefoner skal kommunikere med hinanden uden at være direkte forbundet. </w:t>
+      </w:r>
+      <w:r>
+        <w:t xml:space="preserve">Her implementeres en PhoneCentral, som fungerer som vores Mediator. </w:t>
+      </w:r>
+      <w:r>
+        <w:t xml:space="preserve">Telefonerne kan her sende beskeder og ringe til hinanden via PhoneCentral. </w:t>
+      </w:r>
+      <w:r>
+        <w:t>Der oprettet to typer af telefoner, som hver overrider de nedarvede metoder fra super-klassen ’Phone’.</w:t>
       </w:r>
       <w:r>
         <w:t xml:space="preserve"> </w:t>
       </w:r>
       <w:r>
-        <w:t>klasser</w:t>
-      </w:r>
-      <w:r>
-        <w:t>.</w:t>
-      </w:r>
-      <w:r>
-        <w:t xml:space="preserve"> </w:t>
-      </w:r>
-    </w:p>
-    <w:p/>
+        <w:t>Når en telefon skal sende en besked ti</w:t>
+      </w:r>
+      <w:r>
+        <w:t xml:space="preserve">l en anden, bliver denne kommunikation dirigeret </w:t>
+      </w:r>
+      <w:r>
+        <w:t>af logikken i Mediator.</w:t>
+      </w:r>
+    </w:p>
+    <w:p>
+      <w:r>
+        <w:t xml:space="preserve">Nedenfor ses et UML klasse-diagram </w:t>
+      </w:r>
+      <w:r>
+        <w:t>over systemet.</w:t>
+      </w:r>
+    </w:p>
+    <w:p>
+      <w:pPr>
+        <w:keepNext/>
+        <w:jc w:val="center"/>
+      </w:pPr>
+      <w:r>
+        <w:lastRenderedPageBreak/>
+        <w:drawing>
+          <wp:inline distT="0" distB="0" distL="0" distR="0" wp14:anchorId="48F07E47" wp14:editId="41D83DC0">
+            <wp:extent cx="4229100" cy="2945382"/>
+            <wp:effectExtent l="0" t="0" r="0" b="7620"/>
+            <wp:docPr id="5" name="Billede 4"/>
+            <wp:cNvGraphicFramePr>
+              <a:graphicFrameLocks xmlns:a="http://schemas.openxmlformats.org/drawingml/2006/main" noChangeAspect="1"/>
+            </wp:cNvGraphicFramePr>
+            <a:graphic xmlns:a="http://schemas.openxmlformats.org/drawingml/2006/main">
+              <a:graphicData uri="http://schemas.openxmlformats.org/drawingml/2006/picture">
+                <pic:pic xmlns:pic="http://schemas.openxmlformats.org/drawingml/2006/picture">
+                  <pic:nvPicPr>
+                    <pic:cNvPr id="5" name="Billede 4"/>
+                    <pic:cNvPicPr>
+                      <a:picLocks noChangeAspect="1"/>
+                    </pic:cNvPicPr>
+                  </pic:nvPicPr>
+                  <pic:blipFill>
+                    <a:blip r:embed="rId9"/>
+                    <a:stretch>
+                      <a:fillRect/>
+                    </a:stretch>
+                  </pic:blipFill>
+                  <pic:spPr>
+                    <a:xfrm>
+                      <a:off x="0" y="0"/>
+                      <a:ext cx="4254120" cy="2962807"/>
+                    </a:xfrm>
+                    <a:prstGeom prst="rect">
+                      <a:avLst/>
+                    </a:prstGeom>
+                  </pic:spPr>
+                </pic:pic>
+              </a:graphicData>
+            </a:graphic>
+          </wp:inline>
+        </w:drawing>
+      </w:r>
+    </w:p>
+    <w:p>
+      <w:pPr>
+        <w:pStyle w:val="Billedtekst"/>
+        <w:jc w:val="center"/>
+      </w:pPr>
+      <w:r>
+        <w:fldChar w:fldCharType="begin"/>
+      </w:r>
+      <w:r>
+        <w:instrText xml:space="preserve"> SEQ Figur \* ARABIC </w:instrText>
+      </w:r>
+      <w:r>
+        <w:fldChar w:fldCharType="separate"/>
+      </w:r>
+      <w:r>
+        <w:rPr>
+          <w:noProof/>
+        </w:rPr>
+        <w:t>2</w:t>
+      </w:r>
+      <w:r>
+        <w:fldChar w:fldCharType="end"/>
+      </w:r>
+      <w:r>
+        <w:t>UML klasse-diagram over egen implementering</w:t>
+      </w:r>
+    </w:p>
     <w:p>
       <w:pPr>
         <w:pStyle w:val="Overskrift1"/>
@@ -1710,70 +1752,67 @@
       <w:pPr>
         <w:pStyle w:val="Overskrift1"/>
       </w:pPr>
-      <w:bookmarkStart w:id="5" w:name="_Toc482177841"/>
-      <w:r>
-        <w:t>Sammenligning</w:t>
-      </w:r>
-      <w:bookmarkEnd w:id="5"/>
-    </w:p>
-    <w:p>
-      <w:pPr>
-        <w:pStyle w:val="Overskrift2"/>
-      </w:pPr>
-      <w:bookmarkStart w:id="6" w:name="_Toc482177842"/>
-      <w:r>
-        <w:t>Observer</w:t>
-      </w:r>
-      <w:bookmarkEnd w:id="6"/>
-    </w:p>
-    <w:p>
-      <w:pPr>
-        <w:pStyle w:val="Overskrift1"/>
-      </w:pPr>
-    </w:p>
-    <w:p>
-      <w:pPr>
-        <w:pStyle w:val="Overskrift1"/>
-      </w:pPr>
-      <w:bookmarkStart w:id="7" w:name="_Toc482177843"/>
-      <w:r>
-        <w:t>Implementering</w:t>
+      <w:bookmarkStart w:id="7" w:name="_Toc482177844"/>
+      <w:r>
+        <w:t>Konklusion</w:t>
       </w:r>
       <w:bookmarkEnd w:id="7"/>
     </w:p>
     <w:p>
-      <w:pPr>
-        <w:pStyle w:val="Overskrift1"/>
-      </w:pPr>
-    </w:p>
-    <w:p>
-      <w:pPr>
-        <w:pStyle w:val="Overskrift1"/>
-      </w:pPr>
-      <w:bookmarkStart w:id="8" w:name="_Toc482177844"/>
-      <w:r>
-        <w:t>Konklusion</w:t>
-      </w:r>
+      <w:r>
+        <w:t>Når man står som softwareudvikler, og man skal udvikle et program med intern kommu</w:t>
+      </w:r>
+      <w:r>
+        <w:t>nikation imellem objekter, kan M</w:t>
+      </w:r>
+      <w:r>
+        <w:t>ediator</w:t>
+      </w:r>
+      <w:r>
+        <w:t>-</w:t>
+      </w:r>
+      <w:r>
+        <w:t>mønstret være et godt mønster til at sikre lav kobling. Man skal dog overveje</w:t>
+      </w:r>
+      <w:r>
+        <w:t>,</w:t>
+      </w:r>
+      <w:r>
+        <w:t xml:space="preserve"> hvorda</w:t>
+      </w:r>
+      <w:r>
+        <w:t>n objekterne skal kommunikere mellem hinanden,</w:t>
+      </w:r>
+      <w:r>
+        <w:t xml:space="preserve"> og om objekterne er ens. </w:t>
+      </w:r>
+    </w:p>
+    <w:p>
+      <w:r>
+        <w:t>I en løsning</w:t>
+      </w:r>
+      <w:bookmarkStart w:id="8" w:name="_GoBack"/>
       <w:bookmarkEnd w:id="8"/>
       <w:r>
-        <w:br w:type="page"/>
-      </w:r>
-    </w:p>
-    <w:p>
-      <w:pPr>
-        <w:tabs>
-          <w:tab w:val="left" w:pos="1980"/>
-        </w:tabs>
-        <w:rPr>
-          <w:sz w:val="30"/>
-          <w:szCs w:val="30"/>
-        </w:rPr>
-      </w:pPr>
+        <w:t xml:space="preserve"> hvor kommunikationen skal være meget spec</w:t>
+      </w:r>
+      <w:r>
+        <w:t>ifik, og objekterne er ens, er M</w:t>
+      </w:r>
+      <w:r>
+        <w:t>ediator</w:t>
+      </w:r>
+      <w:r>
+        <w:t>-</w:t>
+      </w:r>
+      <w:r>
+        <w:t>mønstret perfekt. Skal man derimod lave et program, hvor kommunikationen er meget simpel, og objekterne varierer i funktionalitet, kan mønstre som observer være et bedre valg.</w:t>
+      </w:r>
     </w:p>
     <w:sectPr>
-      <w:headerReference w:type="default" r:id="rId9"/>
+      <w:headerReference w:type="default" r:id="rId10"/>
       <w:pgSz w:w="11906" w:h="16838"/>
-      <w:pgMar w:top="1701" w:right="1134" w:bottom="1701" w:left="1134" w:header="708" w:footer="708" w:gutter="0"/>
+      <w:pgMar w:top="1418" w:right="1134" w:bottom="1276" w:left="1134" w:header="708" w:footer="708" w:gutter="0"/>
       <w:cols w:space="708"/>
       <w:docGrid w:linePitch="360"/>
     </w:sectPr>
@@ -1782,7 +1821,7 @@
 </file>
 
 <file path=word/endnotes.xml><?xml version="1.0" encoding="utf-8"?>
-<w:endnotes xmlns:wpc="http://schemas.microsoft.com/office/word/2010/wordprocessingCanvas" xmlns:cx="http://schemas.microsoft.com/office/drawing/2014/chartex" xmlns:cx1="http://schemas.microsoft.com/office/drawing/2015/9/8/chartex" xmlns:cx2="http://schemas.microsoft.com/office/drawing/2015/10/21/chartex" xmlns:cx3="http://schemas.microsoft.com/office/drawing/2016/5/9/chartex" xmlns:cx4="http://schemas.microsoft.com/office/drawing/2016/5/10/chartex" xmlns:cx5="http://schemas.microsoft.com/office/drawing/2016/5/11/chartex" xmlns:mc="http://schemas.openxmlformats.org/markup-compatibility/2006" xmlns:o="urn:schemas-microsoft-com:office:office" xmlns:r="http://schemas.openxmlformats.org/officeDocument/2006/relationships" xmlns:m="http://schemas.openxmlformats.org/officeDocument/2006/math" xmlns:v="urn:schemas-microsoft-com:vml" xmlns:wp14="http://schemas.microsoft.com/office/word/2010/wordprocessingDrawing" xmlns:wp="http://schemas.openxmlformats.org/drawingml/2006/wordprocessingDrawing" xmlns:w10="urn:schemas-microsoft-com:office:word" xmlns:w="http://schemas.openxmlformats.org/wordprocessingml/2006/main" xmlns:w14="http://schemas.microsoft.com/office/word/2010/wordml" xmlns:w15="http://schemas.microsoft.com/office/word/2012/wordml" xmlns:w16se="http://schemas.microsoft.com/office/word/2015/wordml/symex" xmlns:wpg="http://schemas.microsoft.com/office/word/2010/wordprocessingGroup" xmlns:wpi="http://schemas.microsoft.com/office/word/2010/wordprocessingInk" xmlns:wne="http://schemas.microsoft.com/office/word/2006/wordml" xmlns:wps="http://schemas.microsoft.com/office/word/2010/wordprocessingShape" mc:Ignorable="w14 w15 w16se wp14">
+<w:endnotes xmlns:wpc="http://schemas.microsoft.com/office/word/2010/wordprocessingCanvas" xmlns:mc="http://schemas.openxmlformats.org/markup-compatibility/2006" xmlns:o="urn:schemas-microsoft-com:office:office" xmlns:r="http://schemas.openxmlformats.org/officeDocument/2006/relationships" xmlns:m="http://schemas.openxmlformats.org/officeDocument/2006/math" xmlns:v="urn:schemas-microsoft-com:vml" xmlns:wp14="http://schemas.microsoft.com/office/word/2010/wordprocessingDrawing" xmlns:wp="http://schemas.openxmlformats.org/drawingml/2006/wordprocessingDrawing" xmlns:w10="urn:schemas-microsoft-com:office:word" xmlns:w="http://schemas.openxmlformats.org/wordprocessingml/2006/main" xmlns:w14="http://schemas.microsoft.com/office/word/2010/wordml" xmlns:w15="http://schemas.microsoft.com/office/word/2012/wordml" xmlns:wpg="http://schemas.microsoft.com/office/word/2010/wordprocessingGroup" xmlns:wpi="http://schemas.microsoft.com/office/word/2010/wordprocessingInk" xmlns:wne="http://schemas.microsoft.com/office/word/2006/wordml" xmlns:wps="http://schemas.microsoft.com/office/word/2010/wordprocessingShape" mc:Ignorable="w14 w15 wp14">
   <w:endnote w:type="separator" w:id="-1">
     <w:p>
       <w:pPr>
@@ -1807,7 +1846,7 @@
 </file>
 
 <file path=word/footnotes.xml><?xml version="1.0" encoding="utf-8"?>
-<w:footnotes xmlns:wpc="http://schemas.microsoft.com/office/word/2010/wordprocessingCanvas" xmlns:cx="http://schemas.microsoft.com/office/drawing/2014/chartex" xmlns:cx1="http://schemas.microsoft.com/office/drawing/2015/9/8/chartex" xmlns:cx2="http://schemas.microsoft.com/office/drawing/2015/10/21/chartex" xmlns:cx3="http://schemas.microsoft.com/office/drawing/2016/5/9/chartex" xmlns:cx4="http://schemas.microsoft.com/office/drawing/2016/5/10/chartex" xmlns:cx5="http://schemas.microsoft.com/office/drawing/2016/5/11/chartex" xmlns:mc="http://schemas.openxmlformats.org/markup-compatibility/2006" xmlns:o="urn:schemas-microsoft-com:office:office" xmlns:r="http://schemas.openxmlformats.org/officeDocument/2006/relationships" xmlns:m="http://schemas.openxmlformats.org/officeDocument/2006/math" xmlns:v="urn:schemas-microsoft-com:vml" xmlns:wp14="http://schemas.microsoft.com/office/word/2010/wordprocessingDrawing" xmlns:wp="http://schemas.openxmlformats.org/drawingml/2006/wordprocessingDrawing" xmlns:w10="urn:schemas-microsoft-com:office:word" xmlns:w="http://schemas.openxmlformats.org/wordprocessingml/2006/main" xmlns:w14="http://schemas.microsoft.com/office/word/2010/wordml" xmlns:w15="http://schemas.microsoft.com/office/word/2012/wordml" xmlns:w16se="http://schemas.microsoft.com/office/word/2015/wordml/symex" xmlns:wpg="http://schemas.microsoft.com/office/word/2010/wordprocessingGroup" xmlns:wpi="http://schemas.microsoft.com/office/word/2010/wordprocessingInk" xmlns:wne="http://schemas.microsoft.com/office/word/2006/wordml" xmlns:wps="http://schemas.microsoft.com/office/word/2010/wordprocessingShape" mc:Ignorable="w14 w15 w16se wp14">
+<w:footnotes xmlns:wpc="http://schemas.microsoft.com/office/word/2010/wordprocessingCanvas" xmlns:mc="http://schemas.openxmlformats.org/markup-compatibility/2006" xmlns:o="urn:schemas-microsoft-com:office:office" xmlns:r="http://schemas.openxmlformats.org/officeDocument/2006/relationships" xmlns:m="http://schemas.openxmlformats.org/officeDocument/2006/math" xmlns:v="urn:schemas-microsoft-com:vml" xmlns:wp14="http://schemas.microsoft.com/office/word/2010/wordprocessingDrawing" xmlns:wp="http://schemas.openxmlformats.org/drawingml/2006/wordprocessingDrawing" xmlns:w10="urn:schemas-microsoft-com:office:word" xmlns:w="http://schemas.openxmlformats.org/wordprocessingml/2006/main" xmlns:w14="http://schemas.microsoft.com/office/word/2010/wordml" xmlns:w15="http://schemas.microsoft.com/office/word/2012/wordml" xmlns:wpg="http://schemas.microsoft.com/office/word/2010/wordprocessingGroup" xmlns:wpi="http://schemas.microsoft.com/office/word/2010/wordprocessingInk" xmlns:wne="http://schemas.microsoft.com/office/word/2006/wordml" xmlns:wps="http://schemas.microsoft.com/office/word/2010/wordprocessingShape" mc:Ignorable="w14 w15 wp14">
   <w:footnote w:type="separator" w:id="-1">
     <w:p>
       <w:pPr>
@@ -1845,13 +1884,42 @@
       <w:r>
         <w:t>http://www.codeproject.com/Articles/186187/Mediator-Design-Pattern</w:t>
       </w:r>
+    </w:p>
+  </w:footnote>
+  <w:footnote w:id="2">
+    <w:p>
+      <w:pPr>
+        <w:pStyle w:val="Fodnotetekst"/>
+      </w:pPr>
+      <w:r>
+        <w:rPr>
+          <w:rStyle w:val="Fodnotehenvisning"/>
+        </w:rPr>
+        <w:footnoteRef/>
+      </w:r>
+      <w:r>
+        <w:t xml:space="preserve"> </w:t>
+      </w:r>
+      <w:hyperlink r:id="rId1" w:tgtFrame="_blank" w:history="1">
+        <w:r>
+          <w:rPr>
+            <w:rStyle w:val="Hyperlink"/>
+            <w:rFonts w:ascii="Segoe UI" w:hAnsi="Segoe UI" w:cs="Segoe UI"/>
+            <w:color w:val="000000"/>
+            <w:sz w:val="21"/>
+            <w:szCs w:val="21"/>
+            <w:shd w:val="clear" w:color="auto" w:fill="F1F0F0"/>
+          </w:rPr>
+          <w:t>https://app.pluralsight.com/player?course=design-patterns-java-behavioral&amp;author=bryan-hansen&amp;name=design-patterns-java-behavioral-m6&amp;clip=0&amp;mode=live</w:t>
+        </w:r>
+      </w:hyperlink>
     </w:p>
   </w:footnote>
 </w:footnotes>
 </file>
 
 <file path=word/header1.xml><?xml version="1.0" encoding="utf-8"?>
-<w:hdr xmlns:wpc="http://schemas.microsoft.com/office/word/2010/wordprocessingCanvas" xmlns:cx="http://schemas.microsoft.com/office/drawing/2014/chartex" xmlns:cx1="http://schemas.microsoft.com/office/drawing/2015/9/8/chartex" xmlns:cx2="http://schemas.microsoft.com/office/drawing/2015/10/21/chartex" xmlns:cx3="http://schemas.microsoft.com/office/drawing/2016/5/9/chartex" xmlns:cx4="http://schemas.microsoft.com/office/drawing/2016/5/10/chartex" xmlns:cx5="http://schemas.microsoft.com/office/drawing/2016/5/11/chartex" xmlns:mc="http://schemas.openxmlformats.org/markup-compatibility/2006" xmlns:o="urn:schemas-microsoft-com:office:office" xmlns:r="http://schemas.openxmlformats.org/officeDocument/2006/relationships" xmlns:m="http://schemas.openxmlformats.org/officeDocument/2006/math" xmlns:v="urn:schemas-microsoft-com:vml" xmlns:wp14="http://schemas.microsoft.com/office/word/2010/wordprocessingDrawing" xmlns:wp="http://schemas.openxmlformats.org/drawingml/2006/wordprocessingDrawing" xmlns:w10="urn:schemas-microsoft-com:office:word" xmlns:w="http://schemas.openxmlformats.org/wordprocessingml/2006/main" xmlns:w14="http://schemas.microsoft.com/office/word/2010/wordml" xmlns:w15="http://schemas.microsoft.com/office/word/2012/wordml" xmlns:w16se="http://schemas.microsoft.com/office/word/2015/wordml/symex" xmlns:wpg="http://schemas.microsoft.com/office/word/2010/wordprocessingGroup" xmlns:wpi="http://schemas.microsoft.com/office/word/2010/wordprocessingInk" xmlns:wne="http://schemas.microsoft.com/office/word/2006/wordml" xmlns:wps="http://schemas.microsoft.com/office/word/2010/wordprocessingShape" mc:Ignorable="w14 w15 w16se wp14">
+<w:hdr xmlns:wpc="http://schemas.microsoft.com/office/word/2010/wordprocessingCanvas" xmlns:mc="http://schemas.openxmlformats.org/markup-compatibility/2006" xmlns:o="urn:schemas-microsoft-com:office:office" xmlns:r="http://schemas.openxmlformats.org/officeDocument/2006/relationships" xmlns:m="http://schemas.openxmlformats.org/officeDocument/2006/math" xmlns:v="urn:schemas-microsoft-com:vml" xmlns:wp14="http://schemas.microsoft.com/office/word/2010/wordprocessingDrawing" xmlns:wp="http://schemas.openxmlformats.org/drawingml/2006/wordprocessingDrawing" xmlns:w10="urn:schemas-microsoft-com:office:word" xmlns:w="http://schemas.openxmlformats.org/wordprocessingml/2006/main" xmlns:w14="http://schemas.microsoft.com/office/word/2010/wordml" xmlns:w15="http://schemas.microsoft.com/office/word/2012/wordml" xmlns:wpg="http://schemas.microsoft.com/office/word/2010/wordprocessingGroup" xmlns:wpi="http://schemas.microsoft.com/office/word/2010/wordprocessingInk" xmlns:wne="http://schemas.microsoft.com/office/word/2006/wordml" xmlns:wps="http://schemas.microsoft.com/office/word/2010/wordprocessingShape" mc:Ignorable="w14 w15 wp14">
   <w:p>
     <w:pPr>
       <w:pStyle w:val="Sidehoved"/>
@@ -1875,7 +1943,7 @@
 </file>
 
 <file path=word/numbering.xml><?xml version="1.0" encoding="utf-8"?>
-<w:numbering xmlns:wpc="http://schemas.microsoft.com/office/word/2010/wordprocessingCanvas" xmlns:cx="http://schemas.microsoft.com/office/drawing/2014/chartex" xmlns:cx1="http://schemas.microsoft.com/office/drawing/2015/9/8/chartex" xmlns:cx2="http://schemas.microsoft.com/office/drawing/2015/10/21/chartex" xmlns:cx3="http://schemas.microsoft.com/office/drawing/2016/5/9/chartex" xmlns:cx4="http://schemas.microsoft.com/office/drawing/2016/5/10/chartex" xmlns:cx5="http://schemas.microsoft.com/office/drawing/2016/5/11/chartex" xmlns:mc="http://schemas.openxmlformats.org/markup-compatibility/2006" xmlns:o="urn:schemas-microsoft-com:office:office" xmlns:r="http://schemas.openxmlformats.org/officeDocument/2006/relationships" xmlns:m="http://schemas.openxmlformats.org/officeDocument/2006/math" xmlns:v="urn:schemas-microsoft-com:vml" xmlns:wp14="http://schemas.microsoft.com/office/word/2010/wordprocessingDrawing" xmlns:wp="http://schemas.openxmlformats.org/drawingml/2006/wordprocessingDrawing" xmlns:w10="urn:schemas-microsoft-com:office:word" xmlns:w="http://schemas.openxmlformats.org/wordprocessingml/2006/main" xmlns:w14="http://schemas.microsoft.com/office/word/2010/wordml" xmlns:w15="http://schemas.microsoft.com/office/word/2012/wordml" xmlns:w16se="http://schemas.microsoft.com/office/word/2015/wordml/symex" xmlns:wpg="http://schemas.microsoft.com/office/word/2010/wordprocessingGroup" xmlns:wpi="http://schemas.microsoft.com/office/word/2010/wordprocessingInk" xmlns:wne="http://schemas.microsoft.com/office/word/2006/wordml" xmlns:wps="http://schemas.microsoft.com/office/word/2010/wordprocessingShape" mc:Ignorable="w14 w15 w16se wp14">
+<w:numbering xmlns:wpc="http://schemas.microsoft.com/office/word/2010/wordprocessingCanvas" xmlns:mc="http://schemas.openxmlformats.org/markup-compatibility/2006" xmlns:o="urn:schemas-microsoft-com:office:office" xmlns:r="http://schemas.openxmlformats.org/officeDocument/2006/relationships" xmlns:m="http://schemas.openxmlformats.org/officeDocument/2006/math" xmlns:v="urn:schemas-microsoft-com:vml" xmlns:wp14="http://schemas.microsoft.com/office/word/2010/wordprocessingDrawing" xmlns:wp="http://schemas.openxmlformats.org/drawingml/2006/wordprocessingDrawing" xmlns:w10="urn:schemas-microsoft-com:office:word" xmlns:w="http://schemas.openxmlformats.org/wordprocessingml/2006/main" xmlns:w14="http://schemas.microsoft.com/office/word/2010/wordml" xmlns:w15="http://schemas.microsoft.com/office/word/2012/wordml" xmlns:wpg="http://schemas.microsoft.com/office/word/2010/wordprocessingGroup" xmlns:wpi="http://schemas.microsoft.com/office/word/2010/wordprocessingInk" xmlns:wne="http://schemas.microsoft.com/office/word/2006/wordml" xmlns:wps="http://schemas.microsoft.com/office/word/2010/wordprocessingShape" mc:Ignorable="w14 w15 wp14">
   <w:abstractNum w:abstractNumId="0" w15:restartNumberingAfterBreak="0">
     <w:nsid w:val="0A96582C"/>
     <w:multiLevelType w:val="hybridMultilevel"/>
@@ -2460,7 +2528,7 @@
 </file>
 
 <file path=word/styles.xml><?xml version="1.0" encoding="utf-8"?>
-<w:styles xmlns:mc="http://schemas.openxmlformats.org/markup-compatibility/2006" xmlns:r="http://schemas.openxmlformats.org/officeDocument/2006/relationships" xmlns:w="http://schemas.openxmlformats.org/wordprocessingml/2006/main" xmlns:w14="http://schemas.microsoft.com/office/word/2010/wordml" xmlns:w15="http://schemas.microsoft.com/office/word/2012/wordml" xmlns:w16se="http://schemas.microsoft.com/office/word/2015/wordml/symex" mc:Ignorable="w14 w15 w16se">
+<w:styles xmlns:mc="http://schemas.openxmlformats.org/markup-compatibility/2006" xmlns:r="http://schemas.openxmlformats.org/officeDocument/2006/relationships" xmlns:w="http://schemas.openxmlformats.org/wordprocessingml/2006/main" xmlns:w14="http://schemas.microsoft.com/office/word/2010/wordml" xmlns:w15="http://schemas.microsoft.com/office/word/2012/wordml" mc:Ignorable="w14 w15">
   <w:docDefaults>
     <w:rPrDefault>
       <w:rPr>
@@ -2476,7 +2544,7 @@
       </w:pPr>
     </w:pPrDefault>
   </w:docDefaults>
-  <w:latentStyles w:defLockedState="0" w:defUIPriority="99" w:defSemiHidden="0" w:defUnhideWhenUsed="0" w:defQFormat="0" w:count="374">
+  <w:latentStyles w:defLockedState="0" w:defUIPriority="99" w:defSemiHidden="0" w:defUnhideWhenUsed="0" w:defQFormat="0" w:count="371">
     <w:lsdException w:name="Normal" w:uiPriority="0" w:qFormat="1"/>
     <w:lsdException w:name="heading 1" w:uiPriority="9" w:qFormat="1"/>
     <w:lsdException w:name="heading 2" w:semiHidden="1" w:uiPriority="9" w:unhideWhenUsed="1" w:qFormat="1"/>
@@ -2848,9 +2916,6 @@
     <w:lsdException w:name="List Table 5 Dark Accent 6" w:uiPriority="50"/>
     <w:lsdException w:name="List Table 6 Colorful Accent 6" w:uiPriority="51"/>
     <w:lsdException w:name="List Table 7 Colorful Accent 6" w:uiPriority="52"/>
-    <w:lsdException w:name="Mention" w:semiHidden="1" w:unhideWhenUsed="1"/>
-    <w:lsdException w:name="Smart Hyperlink" w:semiHidden="1" w:unhideWhenUsed="1"/>
-    <w:lsdException w:name="Hashtag" w:semiHidden="1" w:unhideWhenUsed="1"/>
   </w:latentStyles>
   <w:style w:type="paragraph" w:default="1" w:styleId="Normal">
     <w:name w:val="Normal"/>
@@ -2902,7 +2967,6 @@
   <w:style w:type="character" w:default="1" w:styleId="Standardskrifttypeiafsnit">
     <w:name w:val="Default Paragraph Font"/>
     <w:uiPriority w:val="1"/>
-    <w:semiHidden/>
     <w:unhideWhenUsed/>
   </w:style>
   <w:style w:type="table" w:default="1" w:styleId="Tabel-Normal">
@@ -3135,6 +3199,37 @@
       <w:ind w:left="720"/>
       <w:contextualSpacing/>
     </w:pPr>
+  </w:style>
+  <w:style w:type="character" w:styleId="BesgtLink">
+    <w:name w:val="FollowedHyperlink"/>
+    <w:basedOn w:val="Standardskrifttypeiafsnit"/>
+    <w:uiPriority w:val="99"/>
+    <w:semiHidden/>
+    <w:unhideWhenUsed/>
+    <w:rsid w:val="00482ED7"/>
+    <w:rPr>
+      <w:color w:val="954F72" w:themeColor="followedHyperlink"/>
+      <w:u w:val="single"/>
+    </w:rPr>
+  </w:style>
+  <w:style w:type="paragraph" w:styleId="Billedtekst">
+    <w:name w:val="caption"/>
+    <w:basedOn w:val="Normal"/>
+    <w:next w:val="Normal"/>
+    <w:uiPriority w:val="35"/>
+    <w:unhideWhenUsed/>
+    <w:qFormat/>
+    <w:rsid w:val="006C32B9"/>
+    <w:pPr>
+      <w:spacing w:after="200" w:line="240" w:lineRule="auto"/>
+    </w:pPr>
+    <w:rPr>
+      <w:i/>
+      <w:iCs/>
+      <w:color w:val="44546A" w:themeColor="text2"/>
+      <w:sz w:val="18"/>
+      <w:szCs w:val="18"/>
+    </w:rPr>
   </w:style>
 </w:styles>
 </file>
@@ -3405,7 +3500,7 @@
 </file>
 
 <file path=customXml/itemProps1.xml><?xml version="1.0" encoding="utf-8"?>
-<ds:datastoreItem xmlns:ds="http://schemas.openxmlformats.org/officeDocument/2006/customXml" ds:itemID="{E97D7270-F798-4A67-B315-9749D8D7A3C0}">
+<ds:datastoreItem xmlns:ds="http://schemas.openxmlformats.org/officeDocument/2006/customXml" ds:itemID="{7A08E124-ADF9-4943-9491-A2D5515B34E7}">
   <ds:schemaRefs>
     <ds:schemaRef ds:uri="http://schemas.openxmlformats.org/officeDocument/2006/bibliography"/>
   </ds:schemaRefs>

</xml_diff>

<commit_message>
Diagrammer flyttet og færdige-objekter i mappe til aflevering
</commit_message>
<xml_diff>
--- a/F17-I4SWD-AfsluttendeOpgaveGruppe02-Mediator-rapport.docx
+++ b/F17-I4SWD-AfsluttendeOpgaveGruppe02-Mediator-rapport.docx
@@ -2,7 +2,10 @@
 <file path=word/document.xml><?xml version="1.0" encoding="utf-8"?>
 <w:document xmlns:wpc="http://schemas.microsoft.com/office/word/2010/wordprocessingCanvas" xmlns:mc="http://schemas.openxmlformats.org/markup-compatibility/2006" xmlns:o="urn:schemas-microsoft-com:office:office" xmlns:r="http://schemas.openxmlformats.org/officeDocument/2006/relationships" xmlns:m="http://schemas.openxmlformats.org/officeDocument/2006/math" xmlns:v="urn:schemas-microsoft-com:vml" xmlns:wp14="http://schemas.microsoft.com/office/word/2010/wordprocessingDrawing" xmlns:wp="http://schemas.openxmlformats.org/drawingml/2006/wordprocessingDrawing" xmlns:w10="urn:schemas-microsoft-com:office:word" xmlns:w="http://schemas.openxmlformats.org/wordprocessingml/2006/main" xmlns:w14="http://schemas.microsoft.com/office/word/2010/wordml" xmlns:w15="http://schemas.microsoft.com/office/word/2012/wordml" xmlns:wpg="http://schemas.microsoft.com/office/word/2010/wordprocessingGroup" xmlns:wpi="http://schemas.microsoft.com/office/word/2010/wordprocessingInk" xmlns:wne="http://schemas.microsoft.com/office/word/2006/wordml" xmlns:wps="http://schemas.microsoft.com/office/word/2010/wordprocessingShape" mc:Ignorable="w14 w15 wp14">
   <w:body>
-    <w:p/>
+    <w:p>
+      <w:bookmarkStart w:id="0" w:name="_GoBack"/>
+      <w:bookmarkEnd w:id="0"/>
+    </w:p>
     <w:p/>
     <w:p/>
     <w:p/>
@@ -483,20 +486,16 @@
                 <w:noProof/>
                 <w:webHidden/>
               </w:rPr>
-            </w:r>
-            <w:r>
-              <w:rPr>
-                <w:noProof/>
-                <w:webHidden/>
-              </w:rPr>
               <w:fldChar w:fldCharType="separate"/>
             </w:r>
             <w:r>
               <w:rPr>
-                <w:noProof/>
-                <w:webHidden/>
-              </w:rPr>
-              <w:t>3</w:t>
+                <w:b/>
+                <w:bCs/>
+                <w:noProof/>
+                <w:webHidden/>
+              </w:rPr>
+              <w:t>Fejl! Bogmærke er ikke defineret.</w:t>
             </w:r>
             <w:r>
               <w:rPr>
@@ -619,20 +618,16 @@
                 <w:noProof/>
                 <w:webHidden/>
               </w:rPr>
-            </w:r>
-            <w:r>
-              <w:rPr>
-                <w:noProof/>
-                <w:webHidden/>
-              </w:rPr>
               <w:fldChar w:fldCharType="separate"/>
             </w:r>
             <w:r>
               <w:rPr>
-                <w:noProof/>
-                <w:webHidden/>
-              </w:rPr>
-              <w:t>3</w:t>
+                <w:b/>
+                <w:bCs/>
+                <w:noProof/>
+                <w:webHidden/>
+              </w:rPr>
+              <w:t>Fejl! Bogmærke er ikke defineret.</w:t>
             </w:r>
             <w:r>
               <w:rPr>
@@ -700,7 +695,7 @@
                 <w:noProof/>
                 <w:webHidden/>
               </w:rPr>
-              <w:t>3</w:t>
+              <w:t>4</w:t>
             </w:r>
             <w:r>
               <w:rPr>
@@ -768,7 +763,7 @@
                 <w:noProof/>
                 <w:webHidden/>
               </w:rPr>
-              <w:t>3</w:t>
+              <w:t>4</w:t>
             </w:r>
             <w:r>
               <w:rPr>
@@ -836,7 +831,7 @@
                 <w:noProof/>
                 <w:webHidden/>
               </w:rPr>
-              <w:t>3</w:t>
+              <w:t>4</w:t>
             </w:r>
             <w:r>
               <w:rPr>
@@ -904,7 +899,7 @@
                 <w:noProof/>
                 <w:webHidden/>
               </w:rPr>
-              <w:t>3</w:t>
+              <w:t>4</w:t>
             </w:r>
             <w:r>
               <w:rPr>
@@ -972,7 +967,7 @@
                 <w:noProof/>
                 <w:webHidden/>
               </w:rPr>
-              <w:t>3</w:t>
+              <w:t>5</w:t>
             </w:r>
             <w:r>
               <w:rPr>
@@ -1003,22 +998,22 @@
       <w:pPr>
         <w:pStyle w:val="Overskrift1"/>
       </w:pPr>
-      <w:bookmarkStart w:id="0" w:name="_Toc482177835"/>
+      <w:bookmarkStart w:id="1" w:name="_Toc482177835"/>
       <w:r>
         <w:lastRenderedPageBreak/>
         <w:t>Introduktion</w:t>
       </w:r>
-      <w:bookmarkEnd w:id="0"/>
+      <w:bookmarkEnd w:id="1"/>
     </w:p>
     <w:p>
       <w:pPr>
         <w:pStyle w:val="Overskrift2"/>
       </w:pPr>
-      <w:bookmarkStart w:id="1" w:name="_Toc482177836"/>
+      <w:bookmarkStart w:id="2" w:name="_Toc482177836"/>
       <w:r>
         <w:t>Formål</w:t>
       </w:r>
-      <w:bookmarkEnd w:id="1"/>
+      <w:bookmarkEnd w:id="2"/>
     </w:p>
     <w:p>
       <w:r>
@@ -1155,11 +1150,11 @@
       <w:pPr>
         <w:pStyle w:val="Overskrift2"/>
       </w:pPr>
-      <w:bookmarkStart w:id="2" w:name="_Toc482177838"/>
+      <w:bookmarkStart w:id="3" w:name="_Toc482177838"/>
       <w:r>
         <w:t>Struktur</w:t>
       </w:r>
-      <w:bookmarkEnd w:id="2"/>
+      <w:bookmarkEnd w:id="3"/>
     </w:p>
     <w:p>
       <w:r>
@@ -1403,9 +1398,27 @@
         <w:t xml:space="preserve">ConcreteColleague registrerer sig selv i Mediatoren via Register-metoden. </w:t>
       </w:r>
       <w:r>
-        <w:t>Herved kender Mediator alle Colleagues i form af Colleague-typen.</w:t>
-      </w:r>
-      <w:r>
+        <w:rPr>
+          <w:lang w:val="en-US"/>
+        </w:rPr>
+        <w:t xml:space="preserve">Herved kender Mediator alle </w:t>
+      </w:r>
+      <w:r>
+        <w:rPr>
+          <w:lang w:val="en-US"/>
+        </w:rPr>
+        <w:t>Concrete</w:t>
+      </w:r>
+      <w:r>
+        <w:rPr>
+          <w:lang w:val="en-US"/>
+        </w:rPr>
+        <w:t>Colleagues i form af Colleague-typen.</w:t>
+      </w:r>
+      <w:r>
+        <w:rPr>
+          <w:lang w:val="en-US"/>
+        </w:rPr>
         <w:t xml:space="preserve"> </w:t>
       </w:r>
       <w:r>
@@ -1440,7 +1453,7 @@
       <w:pPr>
         <w:pStyle w:val="Overskrift2"/>
       </w:pPr>
-      <w:bookmarkStart w:id="3" w:name="_Toc482177840"/>
+      <w:bookmarkStart w:id="4" w:name="_Toc482177840"/>
       <w:r>
         <w:lastRenderedPageBreak/>
         <w:t>Fordele</w:t>
@@ -1471,7 +1484,7 @@
       <w:r>
         <w:t>Konsekvenser</w:t>
       </w:r>
-      <w:bookmarkEnd w:id="3"/>
+      <w:bookmarkEnd w:id="4"/>
     </w:p>
     <w:p>
       <w:r>
@@ -1582,21 +1595,21 @@
       <w:pPr>
         <w:pStyle w:val="Overskrift1"/>
       </w:pPr>
-      <w:bookmarkStart w:id="4" w:name="_Toc482177841"/>
+      <w:bookmarkStart w:id="5" w:name="_Toc482177841"/>
       <w:r>
         <w:t>Sammenligning</w:t>
       </w:r>
-      <w:bookmarkEnd w:id="4"/>
+      <w:bookmarkEnd w:id="5"/>
     </w:p>
     <w:p>
       <w:pPr>
         <w:pStyle w:val="Overskrift2"/>
       </w:pPr>
-      <w:bookmarkStart w:id="5" w:name="_Toc482177842"/>
+      <w:bookmarkStart w:id="6" w:name="_Toc482177842"/>
       <w:r>
         <w:t>Observer</w:t>
       </w:r>
-      <w:bookmarkEnd w:id="5"/>
+      <w:bookmarkEnd w:id="6"/>
     </w:p>
     <w:p>
       <w:r>
@@ -1630,11 +1643,11 @@
       <w:pPr>
         <w:pStyle w:val="Overskrift1"/>
       </w:pPr>
-      <w:bookmarkStart w:id="6" w:name="_Toc482177843"/>
+      <w:bookmarkStart w:id="7" w:name="_Toc482177843"/>
       <w:r>
         <w:t>Implementering</w:t>
       </w:r>
-      <w:bookmarkEnd w:id="6"/>
+      <w:bookmarkEnd w:id="7"/>
     </w:p>
     <w:p>
       <w:r>
@@ -1676,6 +1689,10 @@
         <w:jc w:val="center"/>
       </w:pPr>
       <w:r>
+        <w:rPr>
+          <w:noProof/>
+          <w:lang w:eastAsia="da-DK"/>
+        </w:rPr>
         <w:lastRenderedPageBreak/>
         <w:drawing>
           <wp:inline distT="0" distB="0" distL="0" distR="0" wp14:anchorId="48F07E47" wp14:editId="41D83DC0">
@@ -1737,6 +1754,9 @@
         <w:t>2</w:t>
       </w:r>
       <w:r>
+        <w:rPr>
+          <w:noProof/>
+        </w:rPr>
         <w:fldChar w:fldCharType="end"/>
       </w:r>
       <w:r>
@@ -1752,27 +1772,15 @@
       <w:pPr>
         <w:pStyle w:val="Overskrift1"/>
       </w:pPr>
-      <w:bookmarkStart w:id="7" w:name="_Toc482177844"/>
+      <w:bookmarkStart w:id="8" w:name="_Toc482177844"/>
       <w:r>
         <w:t>Konklusion</w:t>
       </w:r>
-      <w:bookmarkEnd w:id="7"/>
-    </w:p>
-    <w:p>
-      <w:r>
-        <w:t>Når man står som softwareudvikler, og man skal udvikle et program med intern kommu</w:t>
-      </w:r>
-      <w:r>
-        <w:t>nikation imellem objekter, kan M</w:t>
-      </w:r>
-      <w:r>
-        <w:t>ediator</w:t>
-      </w:r>
-      <w:r>
-        <w:t>-</w:t>
-      </w:r>
-      <w:r>
-        <w:t>mønstret være et godt mønster til at sikre lav kobling. Man skal dog overveje</w:t>
+      <w:bookmarkEnd w:id="8"/>
+    </w:p>
+    <w:p>
+      <w:r>
+        <w:t>Når man står som softwareudvikler, og man skal udvikle et program med intern kommunikation imellem objekter, kan Mediator-mønstret være et godt mønster til at sikre lav kobling. Man skal dog overveje</w:t>
       </w:r>
       <w:r>
         <w:t>,</w:t>
@@ -1791,22 +1799,8 @@
       <w:r>
         <w:t>I en løsning</w:t>
       </w:r>
-      <w:bookmarkStart w:id="8" w:name="_GoBack"/>
-      <w:bookmarkEnd w:id="8"/>
-      <w:r>
-        <w:t xml:space="preserve"> hvor kommunikationen skal være meget spec</w:t>
-      </w:r>
-      <w:r>
-        <w:t>ifik, og objekterne er ens, er M</w:t>
-      </w:r>
-      <w:r>
-        <w:t>ediator</w:t>
-      </w:r>
-      <w:r>
-        <w:t>-</w:t>
-      </w:r>
-      <w:r>
-        <w:t>mønstret perfekt. Skal man derimod lave et program, hvor kommunikationen er meget simpel, og objekterne varierer i funktionalitet, kan mønstre som observer være et bedre valg.</w:t>
+      <w:r>
+        <w:t xml:space="preserve"> hvor kommunikationen skal være meget specifik, og objekterne er ens, er Mediator-mønstret perfekt. Skal man derimod lave et program, hvor kommunikationen er meget simpel, og objekterne varierer i funktionalitet, kan mønstre som observer være et bedre valg.</w:t>
       </w:r>
     </w:p>
     <w:sectPr>
@@ -2967,6 +2961,7 @@
   <w:style w:type="character" w:default="1" w:styleId="Standardskrifttypeiafsnit">
     <w:name w:val="Default Paragraph Font"/>
     <w:uiPriority w:val="1"/>
+    <w:semiHidden/>
     <w:unhideWhenUsed/>
   </w:style>
   <w:style w:type="table" w:default="1" w:styleId="Tabel-Normal">
@@ -3500,7 +3495,7 @@
 </file>
 
 <file path=customXml/itemProps1.xml><?xml version="1.0" encoding="utf-8"?>
-<ds:datastoreItem xmlns:ds="http://schemas.openxmlformats.org/officeDocument/2006/customXml" ds:itemID="{7A08E124-ADF9-4943-9491-A2D5515B34E7}">
+<ds:datastoreItem xmlns:ds="http://schemas.openxmlformats.org/officeDocument/2006/customXml" ds:itemID="{E46B1D16-C342-40E4-B009-2E2F465D144D}">
   <ds:schemaRefs>
     <ds:schemaRef ds:uri="http://schemas.openxmlformats.org/officeDocument/2006/bibliography"/>
   </ds:schemaRefs>

</xml_diff>